<commit_message>
Started chapter 5, added some comments on chapter 3
</commit_message>
<xml_diff>
--- a/ITPD/ITPD.docx
+++ b/ITPD/ITPD.docx
@@ -179,18 +179,7 @@
                                 <w:sz w:val="20"/>
                                 <w:szCs w:val="20"/>
                               </w:rPr>
-                              <w:t>Release date: 20</w:t>
-                            </w:r>
-                            <w:r>
-                              <w:rPr>
-                                <w:rFonts w:cstheme="minorHAnsi"/>
-                                <w:bCs/>
-                                <w:color w:val="FFFFFF" w:themeColor="background1"/>
-                                <w:spacing w:val="60"/>
-                                <w:sz w:val="20"/>
-                                <w:szCs w:val="20"/>
-                              </w:rPr>
-                              <w:t>-12-2016</w:t>
+                              <w:t>Release date: 20-12-2016</w:t>
                             </w:r>
                             <w:sdt>
                               <w:sdtPr>
@@ -290,18 +279,7 @@
                           <w:sz w:val="20"/>
                           <w:szCs w:val="20"/>
                         </w:rPr>
-                        <w:t>Release date: 20</w:t>
-                      </w:r>
-                      <w:r>
-                        <w:rPr>
-                          <w:rFonts w:cstheme="minorHAnsi"/>
-                          <w:bCs/>
-                          <w:color w:val="FFFFFF" w:themeColor="background1"/>
-                          <w:spacing w:val="60"/>
-                          <w:sz w:val="20"/>
-                          <w:szCs w:val="20"/>
-                        </w:rPr>
-                        <w:t>-12-2016</w:t>
+                        <w:t>Release date: 20-12-2016</w:t>
                       </w:r>
                       <w:sdt>
                         <w:sdtPr>
@@ -7393,6 +7371,7 @@
         </w:rPr>
       </w:pPr>
       <w:bookmarkStart w:id="16" w:name="_Toc343854204"/>
+      <w:commentRangeStart w:id="17"/>
       <w:r>
         <w:rPr>
           <w:lang w:val="en-GB"/>
@@ -7401,6 +7380,17 @@
         <w:t>Main Server tests description</w:t>
       </w:r>
       <w:bookmarkEnd w:id="16"/>
+      <w:commentRangeEnd w:id="17"/>
+      <w:r>
+        <w:rPr>
+          <w:rStyle w:val="CommentReference"/>
+          <w:rFonts w:ascii="Calibri Light" w:eastAsiaTheme="minorEastAsia" w:hAnsi="Calibri Light" w:cstheme="minorBidi"/>
+          <w:b w:val="0"/>
+          <w:bCs w:val="0"/>
+          <w:color w:val="auto"/>
+        </w:rPr>
+        <w:commentReference w:id="17"/>
+      </w:r>
     </w:p>
     <w:p>
       <w:pPr>
@@ -7409,14 +7399,14 @@
           <w:lang w:val="en-GB"/>
         </w:rPr>
       </w:pPr>
-      <w:bookmarkStart w:id="17" w:name="_Toc343854205"/>
+      <w:bookmarkStart w:id="18" w:name="_Toc343854205"/>
       <w:r>
         <w:rPr>
           <w:lang w:val="en-GB"/>
         </w:rPr>
         <w:t>I1 – Integration Test 1</w:t>
       </w:r>
-      <w:bookmarkEnd w:id="17"/>
+      <w:bookmarkEnd w:id="18"/>
     </w:p>
     <w:tbl>
       <w:tblPr>
@@ -7590,19 +7580,19 @@
                 <w:lang w:val="en-GB"/>
               </w:rPr>
             </w:pPr>
-            <w:commentRangeStart w:id="18"/>
+            <w:commentRangeStart w:id="19"/>
             <w:r>
               <w:rPr>
                 <w:lang w:val="en-GB"/>
               </w:rPr>
               <w:t>Router Driver</w:t>
             </w:r>
-            <w:commentRangeEnd w:id="18"/>
+            <w:commentRangeEnd w:id="19"/>
             <w:r>
               <w:rPr>
                 <w:rStyle w:val="CommentReference"/>
               </w:rPr>
-              <w:commentReference w:id="18"/>
+              <w:commentReference w:id="19"/>
             </w:r>
             <w:r>
               <w:rPr>
@@ -7610,19 +7600,19 @@
               </w:rPr>
               <w:t xml:space="preserve">, possibly Map Controller Stub, </w:t>
             </w:r>
-            <w:commentRangeStart w:id="19"/>
+            <w:commentRangeStart w:id="20"/>
             <w:r>
               <w:rPr>
                 <w:lang w:val="en-GB"/>
               </w:rPr>
               <w:t>Map Handler Stub</w:t>
             </w:r>
-            <w:commentRangeEnd w:id="19"/>
+            <w:commentRangeEnd w:id="20"/>
             <w:r>
               <w:rPr>
                 <w:rStyle w:val="CommentReference"/>
               </w:rPr>
-              <w:commentReference w:id="19"/>
+              <w:commentReference w:id="20"/>
             </w:r>
           </w:p>
         </w:tc>
@@ -7636,7 +7626,7 @@
           <w:lang w:val="en-GB"/>
         </w:rPr>
       </w:pPr>
-      <w:bookmarkStart w:id="20" w:name="_Toc343854206"/>
+      <w:bookmarkStart w:id="21" w:name="_Toc343854206"/>
       <w:r>
         <w:rPr>
           <w:lang w:val="en-GB"/>
@@ -7655,7 +7645,7 @@
         </w:rPr>
         <w:t>2</w:t>
       </w:r>
-      <w:bookmarkEnd w:id="20"/>
+      <w:bookmarkEnd w:id="21"/>
     </w:p>
     <w:tbl>
       <w:tblPr>
@@ -7959,7 +7949,7 @@
       <w:pPr>
         <w:pStyle w:val="Heading3"/>
       </w:pPr>
-      <w:bookmarkStart w:id="21" w:name="_Toc343854207"/>
+      <w:bookmarkStart w:id="22" w:name="_Toc343854207"/>
       <w:r>
         <w:rPr>
           <w:lang w:val="en-GB"/>
@@ -7978,7 +7968,7 @@
       <w:r>
         <w:t>st 3</w:t>
       </w:r>
-      <w:bookmarkEnd w:id="21"/>
+      <w:bookmarkEnd w:id="22"/>
     </w:p>
     <w:tbl>
       <w:tblPr>
@@ -8150,14 +8140,14 @@
           <w:lang w:val="en-GB"/>
         </w:rPr>
       </w:pPr>
-      <w:bookmarkStart w:id="22" w:name="_Toc343854208"/>
+      <w:bookmarkStart w:id="23" w:name="_Toc343854208"/>
       <w:r>
         <w:rPr>
           <w:lang w:val="en-GB"/>
         </w:rPr>
         <w:t>I4 – Integration Test 4</w:t>
       </w:r>
-      <w:bookmarkEnd w:id="22"/>
+      <w:bookmarkEnd w:id="23"/>
     </w:p>
     <w:tbl>
       <w:tblPr>
@@ -8363,7 +8353,7 @@
       <w:pPr>
         <w:pStyle w:val="Heading3"/>
       </w:pPr>
-      <w:bookmarkStart w:id="23" w:name="_Toc343854209"/>
+      <w:bookmarkStart w:id="24" w:name="_Toc343854209"/>
       <w:r>
         <w:rPr>
           <w:lang w:val="en-GB"/>
@@ -8382,7 +8372,7 @@
       <w:r>
         <w:t>5</w:t>
       </w:r>
-      <w:bookmarkEnd w:id="23"/>
+      <w:bookmarkEnd w:id="24"/>
     </w:p>
     <w:tbl>
       <w:tblPr>
@@ -8525,7 +8515,7 @@
               </w:rPr>
               <w:t xml:space="preserve">• </w:t>
             </w:r>
-            <w:commentRangeStart w:id="24"/>
+            <w:commentRangeStart w:id="25"/>
             <w:r>
               <w:rPr>
                 <w:lang w:val="en-GB"/>
@@ -8562,12 +8552,12 @@
               </w:rPr>
               <w:t xml:space="preserve"> formats</w:t>
             </w:r>
-            <w:commentRangeEnd w:id="24"/>
+            <w:commentRangeEnd w:id="25"/>
             <w:r>
               <w:rPr>
                 <w:rStyle w:val="CommentReference"/>
               </w:rPr>
-              <w:commentReference w:id="24"/>
+              <w:commentReference w:id="25"/>
             </w:r>
           </w:p>
           <w:p>
@@ -8650,7 +8640,7 @@
           <w:lang w:val="en-GB"/>
         </w:rPr>
       </w:pPr>
-      <w:bookmarkStart w:id="25" w:name="_Toc343854210"/>
+      <w:bookmarkStart w:id="26" w:name="_Toc343854210"/>
       <w:r>
         <w:rPr>
           <w:lang w:val="en-GB"/>
@@ -8669,7 +8659,7 @@
         </w:rPr>
         <w:t>6</w:t>
       </w:r>
-      <w:bookmarkEnd w:id="25"/>
+      <w:bookmarkEnd w:id="26"/>
     </w:p>
     <w:tbl>
       <w:tblPr>
@@ -9010,14 +9000,14 @@
           <w:lang w:val="en-GB"/>
         </w:rPr>
       </w:pPr>
-      <w:bookmarkStart w:id="26" w:name="_Toc343854211"/>
+      <w:bookmarkStart w:id="27" w:name="_Toc343854211"/>
       <w:r>
         <w:rPr>
           <w:lang w:val="en-GB"/>
         </w:rPr>
         <w:t>I7 – Integration Test 7</w:t>
       </w:r>
-      <w:bookmarkEnd w:id="26"/>
+      <w:bookmarkEnd w:id="27"/>
     </w:p>
     <w:tbl>
       <w:tblPr>
@@ -9189,7 +9179,7 @@
           <w:lang w:val="en-GB"/>
         </w:rPr>
       </w:pPr>
-      <w:bookmarkStart w:id="27" w:name="_Toc343854212"/>
+      <w:bookmarkStart w:id="28" w:name="_Toc343854212"/>
       <w:r>
         <w:rPr>
           <w:lang w:val="en-GB"/>
@@ -9214,7 +9204,7 @@
         </w:rPr>
         <w:t>8</w:t>
       </w:r>
-      <w:bookmarkEnd w:id="27"/>
+      <w:bookmarkEnd w:id="28"/>
     </w:p>
     <w:tbl>
       <w:tblPr>
@@ -9409,19 +9399,19 @@
               </w:rPr>
               <w:t xml:space="preserve">• </w:t>
             </w:r>
-            <w:commentRangeStart w:id="28"/>
+            <w:commentRangeStart w:id="29"/>
             <w:r>
               <w:rPr>
                 <w:lang w:val="en-GB"/>
               </w:rPr>
               <w:t>PC can provide in an acceptable time the result of the payment</w:t>
             </w:r>
-            <w:commentRangeEnd w:id="28"/>
+            <w:commentRangeEnd w:id="29"/>
             <w:r>
               <w:rPr>
                 <w:rStyle w:val="CommentReference"/>
               </w:rPr>
-              <w:commentReference w:id="28"/>
+              <w:commentReference w:id="29"/>
             </w:r>
           </w:p>
           <w:p>
@@ -9509,7 +9499,7 @@
           <w:lang w:val="en-GB"/>
         </w:rPr>
       </w:pPr>
-      <w:bookmarkStart w:id="29" w:name="_Toc343854213"/>
+      <w:bookmarkStart w:id="30" w:name="_Toc343854213"/>
       <w:r>
         <w:rPr>
           <w:lang w:val="en-GB"/>
@@ -9517,7 +9507,7 @@
         <w:lastRenderedPageBreak/>
         <w:t>Car tests description</w:t>
       </w:r>
-      <w:bookmarkEnd w:id="29"/>
+      <w:bookmarkEnd w:id="30"/>
     </w:p>
     <w:p>
       <w:pPr>
@@ -9526,7 +9516,7 @@
           <w:lang w:val="en-GB"/>
         </w:rPr>
       </w:pPr>
-      <w:bookmarkStart w:id="30" w:name="_Toc343854214"/>
+      <w:bookmarkStart w:id="31" w:name="_Toc343854214"/>
       <w:r>
         <w:rPr>
           <w:lang w:val="en-GB"/>
@@ -9551,7 +9541,7 @@
         </w:rPr>
         <w:t>9</w:t>
       </w:r>
-      <w:bookmarkEnd w:id="30"/>
+      <w:bookmarkEnd w:id="31"/>
     </w:p>
     <w:tbl>
       <w:tblPr>
@@ -9824,7 +9814,7 @@
           <w:lang w:val="en-GB"/>
         </w:rPr>
       </w:pPr>
-      <w:bookmarkStart w:id="31" w:name="_Toc343854215"/>
+      <w:bookmarkStart w:id="32" w:name="_Toc343854215"/>
       <w:r>
         <w:rPr>
           <w:lang w:val="en-GB"/>
@@ -9849,7 +9839,7 @@
         </w:rPr>
         <w:t>10</w:t>
       </w:r>
-      <w:bookmarkEnd w:id="31"/>
+      <w:bookmarkEnd w:id="32"/>
     </w:p>
     <w:tbl>
       <w:tblPr>
@@ -10116,7 +10106,7 @@
           <w:lang w:val="en-GB"/>
         </w:rPr>
       </w:pPr>
-      <w:bookmarkStart w:id="32" w:name="_Toc343854216"/>
+      <w:bookmarkStart w:id="33" w:name="_Toc343854216"/>
       <w:r>
         <w:rPr>
           <w:lang w:val="en-GB"/>
@@ -10141,7 +10131,7 @@
         </w:rPr>
         <w:t>11</w:t>
       </w:r>
-      <w:bookmarkEnd w:id="32"/>
+      <w:bookmarkEnd w:id="33"/>
     </w:p>
     <w:tbl>
       <w:tblPr>
@@ -10387,7 +10377,7 @@
         </w:rPr>
         <w:t xml:space="preserve"> </w:t>
       </w:r>
-      <w:bookmarkStart w:id="33" w:name="_Toc343854217"/>
+      <w:bookmarkStart w:id="34" w:name="_Toc343854217"/>
       <w:r>
         <w:rPr>
           <w:lang w:val="en-GB"/>
@@ -10418,7 +10408,7 @@
         </w:rPr>
         <w:t>2</w:t>
       </w:r>
-      <w:bookmarkEnd w:id="33"/>
+      <w:bookmarkEnd w:id="34"/>
     </w:p>
     <w:tbl>
       <w:tblPr>
@@ -10706,7 +10696,7 @@
         <w:lastRenderedPageBreak/>
         <w:t xml:space="preserve"> </w:t>
       </w:r>
-      <w:bookmarkStart w:id="34" w:name="_Toc343854218"/>
+      <w:bookmarkStart w:id="35" w:name="_Toc343854218"/>
       <w:r>
         <w:rPr>
           <w:lang w:val="en-GB"/>
@@ -10737,7 +10727,7 @@
         </w:rPr>
         <w:t>3</w:t>
       </w:r>
-      <w:bookmarkEnd w:id="34"/>
+      <w:bookmarkEnd w:id="35"/>
     </w:p>
     <w:tbl>
       <w:tblPr>
@@ -11060,14 +11050,14 @@
           <w:lang w:val="en-GB"/>
         </w:rPr>
       </w:pPr>
-      <w:bookmarkStart w:id="35" w:name="_Toc343854219"/>
+      <w:bookmarkStart w:id="36" w:name="_Toc343854219"/>
       <w:r>
         <w:rPr>
           <w:lang w:val="en-GB"/>
         </w:rPr>
         <w:t>Subsystems tests description</w:t>
       </w:r>
-      <w:bookmarkEnd w:id="35"/>
+      <w:bookmarkEnd w:id="36"/>
     </w:p>
     <w:p>
       <w:pPr>
@@ -11076,7 +11066,7 @@
           <w:lang w:val="en-GB"/>
         </w:rPr>
       </w:pPr>
-      <w:bookmarkStart w:id="36" w:name="_Toc343854220"/>
+      <w:bookmarkStart w:id="37" w:name="_Toc343854220"/>
       <w:r>
         <w:rPr>
           <w:lang w:val="en-GB"/>
@@ -11095,7 +11085,7 @@
         </w:rPr>
         <w:t>4</w:t>
       </w:r>
-      <w:bookmarkEnd w:id="36"/>
+      <w:bookmarkEnd w:id="37"/>
     </w:p>
     <w:tbl>
       <w:tblPr>
@@ -11293,7 +11283,7 @@
           <w:lang w:val="en-GB"/>
         </w:rPr>
       </w:pPr>
-      <w:bookmarkStart w:id="37" w:name="_Toc343854221"/>
+      <w:bookmarkStart w:id="38" w:name="_Toc343854221"/>
       <w:r>
         <w:rPr>
           <w:lang w:val="en-GB"/>
@@ -11318,7 +11308,7 @@
         </w:rPr>
         <w:t>5</w:t>
       </w:r>
-      <w:bookmarkEnd w:id="37"/>
+      <w:bookmarkEnd w:id="38"/>
     </w:p>
     <w:tbl>
       <w:tblPr>
@@ -11519,7 +11509,7 @@
         </w:rPr>
         <w:t xml:space="preserve"> </w:t>
       </w:r>
-      <w:bookmarkStart w:id="38" w:name="_Toc343854222"/>
+      <w:bookmarkStart w:id="39" w:name="_Toc343854222"/>
       <w:r>
         <w:rPr>
           <w:lang w:val="en-GB"/>
@@ -11556,7 +11546,7 @@
         </w:rPr>
         <w:t>6</w:t>
       </w:r>
-      <w:bookmarkEnd w:id="38"/>
+      <w:bookmarkEnd w:id="39"/>
     </w:p>
     <w:tbl>
       <w:tblPr>
@@ -11813,7 +11803,7 @@
           <w:lang w:val="en-GB"/>
         </w:rPr>
       </w:pPr>
-      <w:bookmarkStart w:id="39" w:name="_Toc343854223"/>
+      <w:bookmarkStart w:id="40" w:name="_Toc343854223"/>
       <w:r>
         <w:rPr>
           <w:lang w:val="en-GB"/>
@@ -11838,7 +11828,7 @@
         </w:rPr>
         <w:t>7</w:t>
       </w:r>
-      <w:bookmarkEnd w:id="39"/>
+      <w:bookmarkEnd w:id="40"/>
     </w:p>
     <w:tbl>
       <w:tblPr>
@@ -11985,7 +11975,7 @@
           <w:lang w:val="en-GB"/>
         </w:rPr>
       </w:pPr>
-      <w:bookmarkStart w:id="40" w:name="_Toc343854224"/>
+      <w:bookmarkStart w:id="41" w:name="_Toc343854224"/>
       <w:r>
         <w:rPr>
           <w:lang w:val="en-GB"/>
@@ -12016,7 +12006,7 @@
         </w:rPr>
         <w:t>8</w:t>
       </w:r>
-      <w:bookmarkEnd w:id="40"/>
+      <w:bookmarkEnd w:id="41"/>
     </w:p>
     <w:tbl>
       <w:tblPr>
@@ -12287,7 +12277,7 @@
         </w:rPr>
         <w:t xml:space="preserve"> </w:t>
       </w:r>
-      <w:bookmarkStart w:id="41" w:name="_Toc343854225"/>
+      <w:bookmarkStart w:id="42" w:name="_Toc343854225"/>
       <w:r>
         <w:rPr>
           <w:lang w:val="en-GB"/>
@@ -12318,7 +12308,7 @@
         </w:rPr>
         <w:t>9</w:t>
       </w:r>
-      <w:bookmarkEnd w:id="41"/>
+      <w:bookmarkEnd w:id="42"/>
     </w:p>
     <w:tbl>
       <w:tblPr>
@@ -12579,7 +12569,7 @@
           <w:lang w:val="en-GB"/>
         </w:rPr>
       </w:pPr>
-      <w:bookmarkStart w:id="42" w:name="_Toc343854226"/>
+      <w:bookmarkStart w:id="43" w:name="_Toc343854226"/>
       <w:r>
         <w:rPr>
           <w:lang w:val="en-GB"/>
@@ -12587,7 +12577,7 @@
         <w:lastRenderedPageBreak/>
         <w:t>Tools and Test Equipment Required</w:t>
       </w:r>
-      <w:bookmarkEnd w:id="42"/>
+      <w:bookmarkEnd w:id="43"/>
     </w:p>
     <w:p/>
     <w:p>
@@ -12618,7 +12608,7 @@
         </w:numPr>
         <w:ind w:left="851"/>
       </w:pPr>
-      <w:commentRangeStart w:id="43"/>
+      <w:commentRangeStart w:id="44"/>
       <w:r>
         <w:t>JUnit for Java;</w:t>
       </w:r>
@@ -12636,7 +12626,7 @@
         <w:t>Mockito for Java;</w:t>
       </w:r>
     </w:p>
-    <w:commentRangeEnd w:id="43"/>
+    <w:commentRangeEnd w:id="44"/>
     <w:p>
       <w:pPr>
         <w:pStyle w:val="ListParagraph"/>
@@ -12650,7 +12640,7 @@
         <w:rPr>
           <w:rStyle w:val="CommentReference"/>
         </w:rPr>
-        <w:commentReference w:id="43"/>
+        <w:commentReference w:id="44"/>
       </w:r>
       <w:r>
         <w:t>QUnit for JavaScript.</w:t>
@@ -12683,7 +12673,7 @@
         </w:numPr>
         <w:ind w:left="851"/>
       </w:pPr>
-      <w:commentRangeStart w:id="44"/>
+      <w:commentRangeStart w:id="45"/>
       <w:r>
         <w:t>Mockito for Java components on the main server and on the car software;</w:t>
       </w:r>
@@ -12698,13 +12688,10 @@
         <w:ind w:left="851"/>
       </w:pPr>
       <w:r>
-        <w:t xml:space="preserve">Arquillian </w:t>
-      </w:r>
-      <w:r>
-        <w:t>for Java components on the main server and on the car software;</w:t>
-      </w:r>
-    </w:p>
-    <w:commentRangeEnd w:id="44"/>
+        <w:t>Arquillian for Java components on the main server and on the car software;</w:t>
+      </w:r>
+    </w:p>
+    <w:commentRangeEnd w:id="45"/>
     <w:p>
       <w:pPr>
         <w:pStyle w:val="ListParagraph"/>
@@ -12718,21 +12705,10 @@
         <w:rPr>
           <w:rStyle w:val="CommentReference"/>
         </w:rPr>
-        <w:commentReference w:id="44"/>
-      </w:r>
-      <w:r>
-        <w:t xml:space="preserve">Manual testing </w:t>
-      </w:r>
-      <w:r>
-        <w:t>where other tools are not usable for some reasons</w:t>
-      </w:r>
-      <w:r>
-        <w:t xml:space="preserve"> (e.g. to test that the Web App subsystem corre</w:t>
-      </w:r>
-      <w:bookmarkStart w:id="45" w:name="_GoBack"/>
-      <w:bookmarkEnd w:id="45"/>
-      <w:r>
-        <w:t>ctly shows the Web Tier pages).</w:t>
+        <w:commentReference w:id="45"/>
+      </w:r>
+      <w:r>
+        <w:t>Manual testing where other tools are not usable for some reasons (e.g. to test that the Web App subsystem correctly shows the Web Tier pages).</w:t>
       </w:r>
     </w:p>
     <w:p>
@@ -12871,6 +12847,885 @@
         <w:rPr>
           <w:lang w:val="en-GB"/>
         </w:rPr>
+        <w:t>Consistently with the testing strategy and test design, we now identify any program stubs or special test data required for each integration step.</w:t>
+      </w:r>
+    </w:p>
+    <w:p>
+      <w:pPr>
+        <w:pStyle w:val="Heading2"/>
+        <w:rPr>
+          <w:lang w:val="en-GB"/>
+        </w:rPr>
+      </w:pPr>
+      <w:r>
+        <w:rPr>
+          <w:lang w:val="en-GB"/>
+        </w:rPr>
+        <w:t>I1 – Integration Test 1</w:t>
+      </w:r>
+    </w:p>
+    <w:tbl>
+      <w:tblPr>
+        <w:tblStyle w:val="TableGrid"/>
+        <w:tblW w:w="0" w:type="auto"/>
+        <w:tblLook w:val="04A0" w:firstRow="1" w:lastRow="0" w:firstColumn="1" w:lastColumn="0" w:noHBand="0" w:noVBand="1"/>
+      </w:tblPr>
+      <w:tblGrid>
+        <w:gridCol w:w="3652"/>
+        <w:gridCol w:w="6196"/>
+      </w:tblGrid>
+      <w:tr>
+        <w:tc>
+          <w:tcPr>
+            <w:tcW w:w="3652" w:type="dxa"/>
+          </w:tcPr>
+          <w:p>
+            <w:pPr>
+              <w:rPr>
+                <w:lang w:val="en-GB"/>
+              </w:rPr>
+            </w:pPr>
+            <w:r>
+              <w:rPr>
+                <w:lang w:val="en-GB"/>
+              </w:rPr>
+              <w:t>Test Items</w:t>
+            </w:r>
+          </w:p>
+        </w:tc>
+        <w:tc>
+          <w:tcPr>
+            <w:tcW w:w="6196" w:type="dxa"/>
+          </w:tcPr>
+          <w:p>
+            <w:pPr>
+              <w:rPr>
+                <w:lang w:val="en-GB"/>
+              </w:rPr>
+            </w:pPr>
+            <w:r>
+              <w:t xml:space="preserve">Search Controller SC </w:t>
+            </w:r>
+            <w:r>
+              <w:rPr>
+                <w:rFonts w:ascii="Times New Roman" w:eastAsia="Times New Roman" w:hAnsi="Times New Roman" w:cs="Times New Roman"/>
+              </w:rPr>
+              <w:t>→</w:t>
+            </w:r>
+            <w:r>
+              <w:t xml:space="preserve"> Car Controller CC</w:t>
+            </w:r>
+          </w:p>
+        </w:tc>
+      </w:tr>
+      <w:tr>
+        <w:tc>
+          <w:tcPr>
+            <w:tcW w:w="3652" w:type="dxa"/>
+          </w:tcPr>
+          <w:p>
+            <w:pPr>
+              <w:rPr>
+                <w:lang w:val="en-GB"/>
+              </w:rPr>
+            </w:pPr>
+            <w:r>
+              <w:rPr>
+                <w:lang w:val="en-GB"/>
+              </w:rPr>
+              <w:t>Environmental Needs</w:t>
+            </w:r>
+          </w:p>
+        </w:tc>
+        <w:tc>
+          <w:tcPr>
+            <w:tcW w:w="6196" w:type="dxa"/>
+          </w:tcPr>
+          <w:p>
+            <w:pPr>
+              <w:rPr>
+                <w:lang w:val="en-GB"/>
+              </w:rPr>
+            </w:pPr>
+          </w:p>
+        </w:tc>
+      </w:tr>
+      <w:tr>
+        <w:tc>
+          <w:tcPr>
+            <w:tcW w:w="3652" w:type="dxa"/>
+          </w:tcPr>
+          <w:p>
+            <w:pPr>
+              <w:rPr>
+                <w:lang w:val="en-GB"/>
+              </w:rPr>
+            </w:pPr>
+            <w:r>
+              <w:rPr>
+                <w:lang w:val="en-GB"/>
+              </w:rPr>
+              <w:t>Special test data</w:t>
+            </w:r>
+          </w:p>
+        </w:tc>
+        <w:tc>
+          <w:tcPr>
+            <w:tcW w:w="6196" w:type="dxa"/>
+          </w:tcPr>
+          <w:p>
+            <w:pPr>
+              <w:rPr>
+                <w:lang w:val="en-GB"/>
+              </w:rPr>
+            </w:pPr>
+          </w:p>
+        </w:tc>
+      </w:tr>
+    </w:tbl>
+    <w:p>
+      <w:pPr>
+        <w:rPr>
+          <w:lang w:val="en-GB"/>
+        </w:rPr>
+      </w:pPr>
+    </w:p>
+    <w:tbl>
+      <w:tblPr>
+        <w:tblStyle w:val="TableGrid"/>
+        <w:tblW w:w="0" w:type="auto"/>
+        <w:tblLook w:val="04A0" w:firstRow="1" w:lastRow="0" w:firstColumn="1" w:lastColumn="0" w:noHBand="0" w:noVBand="1"/>
+      </w:tblPr>
+      <w:tblGrid>
+        <w:gridCol w:w="3652"/>
+        <w:gridCol w:w="6120"/>
+      </w:tblGrid>
+      <w:tr>
+        <w:tc>
+          <w:tcPr>
+            <w:tcW w:w="3652" w:type="dxa"/>
+          </w:tcPr>
+          <w:p>
+            <w:pPr>
+              <w:rPr>
+                <w:lang w:val="en-GB"/>
+              </w:rPr>
+            </w:pPr>
+            <w:r>
+              <w:rPr>
+                <w:lang w:val="en-GB"/>
+              </w:rPr>
+              <w:t>Test Items</w:t>
+            </w:r>
+          </w:p>
+        </w:tc>
+        <w:tc>
+          <w:tcPr>
+            <w:tcW w:w="6120" w:type="dxa"/>
+          </w:tcPr>
+          <w:p>
+            <w:pPr>
+              <w:rPr>
+                <w:lang w:val="en-GB"/>
+              </w:rPr>
+            </w:pPr>
+            <w:r>
+              <w:t xml:space="preserve">Search Controller SC </w:t>
+            </w:r>
+            <w:r>
+              <w:rPr>
+                <w:rFonts w:ascii="Times New Roman" w:eastAsia="Times New Roman" w:hAnsi="Times New Roman" w:cs="Times New Roman"/>
+              </w:rPr>
+              <w:t>→</w:t>
+            </w:r>
+            <w:r>
+              <w:t xml:space="preserve"> Car Controller CC</w:t>
+            </w:r>
+          </w:p>
+        </w:tc>
+      </w:tr>
+      <w:tr>
+        <w:tc>
+          <w:tcPr>
+            <w:tcW w:w="3652" w:type="dxa"/>
+          </w:tcPr>
+          <w:p>
+            <w:pPr>
+              <w:rPr>
+                <w:lang w:val="en-GB"/>
+              </w:rPr>
+            </w:pPr>
+            <w:r>
+              <w:rPr>
+                <w:lang w:val="en-GB"/>
+              </w:rPr>
+              <w:t>Type of Tests</w:t>
+            </w:r>
+          </w:p>
+        </w:tc>
+        <w:tc>
+          <w:tcPr>
+            <w:tcW w:w="6120" w:type="dxa"/>
+          </w:tcPr>
+          <w:p>
+            <w:pPr>
+              <w:rPr>
+                <w:lang w:val="en-GB"/>
+              </w:rPr>
+            </w:pPr>
+            <w:r>
+              <w:rPr>
+                <w:lang w:val="en-GB"/>
+              </w:rPr>
+              <w:t xml:space="preserve">• </w:t>
+            </w:r>
+            <w:r>
+              <w:rPr>
+                <w:lang w:val="en-GB"/>
+              </w:rPr>
+              <w:t xml:space="preserve">SC can retrieve correctly information of a car  (position, battery level, isPluggled, status…) from CC </w:t>
+            </w:r>
+          </w:p>
+          <w:p>
+            <w:pPr>
+              <w:rPr>
+                <w:lang w:val="en-GB"/>
+              </w:rPr>
+            </w:pPr>
+            <w:r>
+              <w:rPr>
+                <w:lang w:val="en-GB"/>
+              </w:rPr>
+              <w:t>• SC and CC uses same address and coordinates formats</w:t>
+            </w:r>
+          </w:p>
+          <w:p>
+            <w:pPr>
+              <w:rPr>
+                <w:lang w:val="en-GB"/>
+              </w:rPr>
+            </w:pPr>
+            <w:r>
+              <w:rPr>
+                <w:lang w:val="en-GB"/>
+              </w:rPr>
+              <w:t>• the SC can find all and only the cars that are available in a given address within a certain range</w:t>
+            </w:r>
+          </w:p>
+          <w:p>
+            <w:pPr>
+              <w:rPr>
+                <w:lang w:val="en-GB"/>
+              </w:rPr>
+            </w:pPr>
+            <w:r>
+              <w:rPr>
+                <w:lang w:val="en-GB"/>
+              </w:rPr>
+              <w:t xml:space="preserve">• </w:t>
+            </w:r>
+            <w:r>
+              <w:rPr>
+                <w:lang w:val="en-GB"/>
+              </w:rPr>
+              <w:t>car status and address errors are handled correctly</w:t>
+            </w:r>
+          </w:p>
+        </w:tc>
+      </w:tr>
+      <w:tr>
+        <w:tc>
+          <w:tcPr>
+            <w:tcW w:w="3652" w:type="dxa"/>
+          </w:tcPr>
+          <w:p>
+            <w:pPr>
+              <w:rPr>
+                <w:lang w:val="en-GB"/>
+              </w:rPr>
+            </w:pPr>
+            <w:r>
+              <w:rPr>
+                <w:lang w:val="en-GB"/>
+              </w:rPr>
+              <w:t>Environmental Needs</w:t>
+            </w:r>
+          </w:p>
+        </w:tc>
+        <w:tc>
+          <w:tcPr>
+            <w:tcW w:w="6120" w:type="dxa"/>
+          </w:tcPr>
+          <w:p>
+            <w:pPr>
+              <w:rPr>
+                <w:lang w:val="en-GB"/>
+              </w:rPr>
+            </w:pPr>
+            <w:r>
+              <w:rPr>
+                <w:lang w:val="en-GB"/>
+              </w:rPr>
+              <w:t>Router Driver, possibly Map Controller Stub, Map Handler Stub</w:t>
+            </w:r>
+          </w:p>
+        </w:tc>
+      </w:tr>
+    </w:tbl>
+    <w:p>
+      <w:pPr>
+        <w:rPr>
+          <w:lang w:val="en-GB"/>
+        </w:rPr>
+      </w:pPr>
+      <w:bookmarkStart w:id="49" w:name="_GoBack"/>
+      <w:bookmarkEnd w:id="49"/>
+    </w:p>
+    <w:p>
+      <w:pPr>
+        <w:pStyle w:val="Heading2"/>
+        <w:rPr>
+          <w:lang w:val="en-GB"/>
+        </w:rPr>
+      </w:pPr>
+      <w:r>
+        <w:rPr>
+          <w:lang w:val="en-GB"/>
+        </w:rPr>
+        <w:t>I1 – Integration Test 1</w:t>
+      </w:r>
+    </w:p>
+    <w:p>
+      <w:pPr>
+        <w:rPr>
+          <w:lang w:val="en-GB"/>
+        </w:rPr>
+      </w:pPr>
+      <w:r>
+        <w:rPr>
+          <w:lang w:val="en-GB"/>
+        </w:rPr>
+        <w:t>Consistently with the testing strategy and test design, we now identify any program stubs or special test data required for each integration step.</w:t>
+      </w:r>
+    </w:p>
+    <w:p/>
+    <w:p>
+      <w:pPr>
+        <w:pStyle w:val="Heading2"/>
+        <w:rPr>
+          <w:lang w:val="en-GB"/>
+        </w:rPr>
+      </w:pPr>
+      <w:r>
+        <w:rPr>
+          <w:lang w:val="en-GB"/>
+        </w:rPr>
+        <w:t>I1 – Integration Test 1</w:t>
+      </w:r>
+    </w:p>
+    <w:p>
+      <w:pPr>
+        <w:rPr>
+          <w:lang w:val="en-GB"/>
+        </w:rPr>
+      </w:pPr>
+      <w:r>
+        <w:rPr>
+          <w:lang w:val="en-GB"/>
+        </w:rPr>
+        <w:t>Consistently with the testing strategy and test design, we now identify any program stubs or special test data required for each integration step.</w:t>
+      </w:r>
+    </w:p>
+    <w:p/>
+    <w:p>
+      <w:pPr>
+        <w:pStyle w:val="Heading2"/>
+        <w:rPr>
+          <w:lang w:val="en-GB"/>
+        </w:rPr>
+      </w:pPr>
+      <w:r>
+        <w:rPr>
+          <w:lang w:val="en-GB"/>
+        </w:rPr>
+        <w:t>I1 – Integration Test 1</w:t>
+      </w:r>
+    </w:p>
+    <w:p>
+      <w:pPr>
+        <w:rPr>
+          <w:lang w:val="en-GB"/>
+        </w:rPr>
+      </w:pPr>
+      <w:r>
+        <w:rPr>
+          <w:lang w:val="en-GB"/>
+        </w:rPr>
+        <w:t>Consistently with the testing strategy and test design, we now identify any program stubs or special test data required for each integration step.</w:t>
+      </w:r>
+    </w:p>
+    <w:p/>
+    <w:p>
+      <w:pPr>
+        <w:pStyle w:val="Heading2"/>
+        <w:rPr>
+          <w:lang w:val="en-GB"/>
+        </w:rPr>
+      </w:pPr>
+      <w:r>
+        <w:rPr>
+          <w:lang w:val="en-GB"/>
+        </w:rPr>
+        <w:lastRenderedPageBreak/>
+        <w:t>I1 – Integration Test 1</w:t>
+      </w:r>
+    </w:p>
+    <w:p>
+      <w:pPr>
+        <w:rPr>
+          <w:lang w:val="en-GB"/>
+        </w:rPr>
+      </w:pPr>
+      <w:r>
+        <w:rPr>
+          <w:lang w:val="en-GB"/>
+        </w:rPr>
+        <w:t>Consistently with the testing strategy and test design, we now identify any program stubs or special test data required for each integration step.</w:t>
+      </w:r>
+    </w:p>
+    <w:p/>
+    <w:p>
+      <w:pPr>
+        <w:pStyle w:val="Heading2"/>
+        <w:rPr>
+          <w:lang w:val="en-GB"/>
+        </w:rPr>
+      </w:pPr>
+      <w:r>
+        <w:rPr>
+          <w:lang w:val="en-GB"/>
+        </w:rPr>
+        <w:t>I1 – Integration Test 1</w:t>
+      </w:r>
+    </w:p>
+    <w:p>
+      <w:pPr>
+        <w:rPr>
+          <w:lang w:val="en-GB"/>
+        </w:rPr>
+      </w:pPr>
+      <w:r>
+        <w:rPr>
+          <w:lang w:val="en-GB"/>
+        </w:rPr>
+        <w:t>Consistently with the testing strategy and test design, we now identify any program stubs or special test data required for each integration step.</w:t>
+      </w:r>
+    </w:p>
+    <w:p>
+      <w:pPr>
+        <w:rPr>
+          <w:lang w:val="en-GB"/>
+        </w:rPr>
+      </w:pPr>
+    </w:p>
+    <w:p>
+      <w:pPr>
+        <w:pStyle w:val="Heading2"/>
+        <w:rPr>
+          <w:lang w:val="en-GB"/>
+        </w:rPr>
+      </w:pPr>
+      <w:r>
+        <w:rPr>
+          <w:lang w:val="en-GB"/>
+        </w:rPr>
+        <w:t>I1 – Integration Test 1</w:t>
+      </w:r>
+    </w:p>
+    <w:p>
+      <w:pPr>
+        <w:rPr>
+          <w:lang w:val="en-GB"/>
+        </w:rPr>
+      </w:pPr>
+      <w:r>
+        <w:rPr>
+          <w:lang w:val="en-GB"/>
+        </w:rPr>
+        <w:t>Consistently with the testing strategy and test design, we now identify any program stubs or special test data required for each integration step.</w:t>
+      </w:r>
+    </w:p>
+    <w:p/>
+    <w:p>
+      <w:pPr>
+        <w:pStyle w:val="Heading2"/>
+        <w:rPr>
+          <w:lang w:val="en-GB"/>
+        </w:rPr>
+      </w:pPr>
+      <w:r>
+        <w:rPr>
+          <w:lang w:val="en-GB"/>
+        </w:rPr>
+        <w:t>I1 – Integration Test 1</w:t>
+      </w:r>
+    </w:p>
+    <w:p>
+      <w:pPr>
+        <w:rPr>
+          <w:lang w:val="en-GB"/>
+        </w:rPr>
+      </w:pPr>
+      <w:r>
+        <w:rPr>
+          <w:lang w:val="en-GB"/>
+        </w:rPr>
+        <w:t>Consistently with the testing strategy and test design, we now identify any program stubs or special test data required for each integration step.</w:t>
+      </w:r>
+    </w:p>
+    <w:p/>
+    <w:p>
+      <w:pPr>
+        <w:pStyle w:val="Heading2"/>
+        <w:rPr>
+          <w:lang w:val="en-GB"/>
+        </w:rPr>
+      </w:pPr>
+      <w:r>
+        <w:rPr>
+          <w:lang w:val="en-GB"/>
+        </w:rPr>
+        <w:t>I1 – Integration Test 1</w:t>
+      </w:r>
+    </w:p>
+    <w:p>
+      <w:pPr>
+        <w:rPr>
+          <w:lang w:val="en-GB"/>
+        </w:rPr>
+      </w:pPr>
+      <w:r>
+        <w:rPr>
+          <w:lang w:val="en-GB"/>
+        </w:rPr>
+        <w:t>Consistently with the testing strategy and test design, we now identify any program stubs or special test data required for each integration step.</w:t>
+      </w:r>
+    </w:p>
+    <w:p/>
+    <w:p>
+      <w:pPr>
+        <w:pStyle w:val="Heading2"/>
+        <w:rPr>
+          <w:lang w:val="en-GB"/>
+        </w:rPr>
+      </w:pPr>
+      <w:r>
+        <w:rPr>
+          <w:lang w:val="en-GB"/>
+        </w:rPr>
+        <w:t>I1 – Integration Test 1</w:t>
+      </w:r>
+    </w:p>
+    <w:p>
+      <w:pPr>
+        <w:rPr>
+          <w:lang w:val="en-GB"/>
+        </w:rPr>
+      </w:pPr>
+      <w:r>
+        <w:rPr>
+          <w:lang w:val="en-GB"/>
+        </w:rPr>
+        <w:t>Consistently with the testing strategy and test design, we now identify any program stubs or special test data required for each integration step.</w:t>
+      </w:r>
+    </w:p>
+    <w:p/>
+    <w:p>
+      <w:pPr>
+        <w:pStyle w:val="Heading2"/>
+        <w:rPr>
+          <w:lang w:val="en-GB"/>
+        </w:rPr>
+      </w:pPr>
+      <w:r>
+        <w:rPr>
+          <w:lang w:val="en-GB"/>
+        </w:rPr>
+        <w:t xml:space="preserve">I1 – Integration Test 1 </w:t>
+      </w:r>
+    </w:p>
+    <w:p>
+      <w:pPr>
+        <w:rPr>
+          <w:lang w:val="en-GB"/>
+        </w:rPr>
+      </w:pPr>
+      <w:r>
+        <w:rPr>
+          <w:lang w:val="en-GB"/>
+        </w:rPr>
+        <w:t>Consistently with the testing strategy and test design, we now identify any program stubs or special test data required for each integration step.</w:t>
+      </w:r>
+    </w:p>
+    <w:p/>
+    <w:p>
+      <w:pPr>
+        <w:pStyle w:val="Heading2"/>
+        <w:rPr>
+          <w:lang w:val="en-GB"/>
+        </w:rPr>
+      </w:pPr>
+      <w:r>
+        <w:rPr>
+          <w:lang w:val="en-GB"/>
+        </w:rPr>
+        <w:t>I1 – Integration Test 1</w:t>
+      </w:r>
+    </w:p>
+    <w:p>
+      <w:pPr>
+        <w:rPr>
+          <w:lang w:val="en-GB"/>
+        </w:rPr>
+      </w:pPr>
+      <w:r>
+        <w:rPr>
+          <w:lang w:val="en-GB"/>
+        </w:rPr>
+        <w:t>Consistently with the testing strategy and test design, we now identify any program stubs or special test data required for each integration step.</w:t>
+      </w:r>
+    </w:p>
+    <w:p>
+      <w:pPr>
+        <w:rPr>
+          <w:lang w:val="en-GB"/>
+        </w:rPr>
+      </w:pPr>
+    </w:p>
+    <w:p>
+      <w:pPr>
+        <w:pStyle w:val="Heading2"/>
+        <w:rPr>
+          <w:lang w:val="en-GB"/>
+        </w:rPr>
+      </w:pPr>
+      <w:bookmarkStart w:id="50" w:name="_Toc343854228"/>
+      <w:r>
+        <w:rPr>
+          <w:lang w:val="en-GB"/>
+        </w:rPr>
+        <w:t>I1 – Integration Test 1</w:t>
+      </w:r>
+    </w:p>
+    <w:p>
+      <w:pPr>
+        <w:rPr>
+          <w:lang w:val="en-GB"/>
+        </w:rPr>
+      </w:pPr>
+      <w:r>
+        <w:rPr>
+          <w:lang w:val="en-GB"/>
+        </w:rPr>
+        <w:t>Consistently with the testing strategy and test design, we now identify any program stubs or special test data required for each integration step.</w:t>
+      </w:r>
+    </w:p>
+    <w:p>
+      <w:pPr>
+        <w:rPr>
+          <w:lang w:val="en-GB"/>
+        </w:rPr>
+      </w:pPr>
+    </w:p>
+    <w:p>
+      <w:pPr>
+        <w:pStyle w:val="Heading2"/>
+        <w:rPr>
+          <w:lang w:val="en-GB"/>
+        </w:rPr>
+      </w:pPr>
+      <w:r>
+        <w:rPr>
+          <w:lang w:val="en-GB"/>
+        </w:rPr>
+        <w:t>I1 – Integration Test 1</w:t>
+      </w:r>
+    </w:p>
+    <w:p>
+      <w:pPr>
+        <w:rPr>
+          <w:lang w:val="en-GB"/>
+        </w:rPr>
+      </w:pPr>
+      <w:r>
+        <w:rPr>
+          <w:lang w:val="en-GB"/>
+        </w:rPr>
+        <w:t>Consistently with the testing strategy and test design, we now identify any program stubs or special test data required for each integration step.</w:t>
+      </w:r>
+    </w:p>
+    <w:p>
+      <w:pPr>
+        <w:rPr>
+          <w:lang w:val="en-GB"/>
+        </w:rPr>
+      </w:pPr>
+    </w:p>
+    <w:p>
+      <w:pPr>
+        <w:pStyle w:val="Heading2"/>
+        <w:rPr>
+          <w:lang w:val="en-GB"/>
+        </w:rPr>
+      </w:pPr>
+      <w:r>
+        <w:rPr>
+          <w:lang w:val="en-GB"/>
+        </w:rPr>
+        <w:t>I1 – Integration Test 1</w:t>
+      </w:r>
+    </w:p>
+    <w:p>
+      <w:pPr>
+        <w:rPr>
+          <w:lang w:val="en-GB"/>
+        </w:rPr>
+      </w:pPr>
+      <w:r>
+        <w:rPr>
+          <w:lang w:val="en-GB"/>
+        </w:rPr>
+        <w:t>Consistently with the testing strategy and test design, we now identify any program stubs or special test data required for each integration step.</w:t>
+      </w:r>
+    </w:p>
+    <w:p/>
+    <w:p>
+      <w:pPr>
+        <w:pStyle w:val="Heading2"/>
+        <w:rPr>
+          <w:lang w:val="en-GB"/>
+        </w:rPr>
+      </w:pPr>
+      <w:r>
+        <w:rPr>
+          <w:lang w:val="en-GB"/>
+        </w:rPr>
+        <w:t>I1 – Integration Test 1</w:t>
+      </w:r>
+    </w:p>
+    <w:p>
+      <w:pPr>
+        <w:rPr>
+          <w:lang w:val="en-GB"/>
+        </w:rPr>
+      </w:pPr>
+      <w:r>
+        <w:rPr>
+          <w:lang w:val="en-GB"/>
+        </w:rPr>
+        <w:t>Consistently with the testing strategy and test design, we now identify any program stubs or special test data required for each integration step.</w:t>
+      </w:r>
+    </w:p>
+    <w:p/>
+    <w:p>
+      <w:pPr>
+        <w:pStyle w:val="Heading2"/>
+        <w:rPr>
+          <w:lang w:val="en-GB"/>
+        </w:rPr>
+      </w:pPr>
+      <w:r>
+        <w:rPr>
+          <w:lang w:val="en-GB"/>
+        </w:rPr>
+        <w:t>I1 – Integration Test 1</w:t>
+      </w:r>
+    </w:p>
+    <w:p>
+      <w:pPr>
+        <w:rPr>
+          <w:lang w:val="en-GB"/>
+        </w:rPr>
+      </w:pPr>
+      <w:r>
+        <w:rPr>
+          <w:lang w:val="en-GB"/>
+        </w:rPr>
+        <w:t>Consistently with the testing strategy and test design, we now identify any program stubs or special test data required for each integration step.</w:t>
+      </w:r>
+    </w:p>
+    <w:p/>
+    <w:p>
+      <w:pPr>
+        <w:pStyle w:val="Heading2"/>
+        <w:rPr>
+          <w:lang w:val="en-GB"/>
+        </w:rPr>
+      </w:pPr>
+      <w:r>
+        <w:rPr>
+          <w:lang w:val="en-GB"/>
+        </w:rPr>
+        <w:t>I1 – Integration Test 1</w:t>
+      </w:r>
+    </w:p>
+    <w:p>
+      <w:pPr>
+        <w:rPr>
+          <w:lang w:val="en-GB"/>
+        </w:rPr>
+      </w:pPr>
+      <w:r>
+        <w:rPr>
+          <w:lang w:val="en-GB"/>
+        </w:rPr>
+        <w:t>Consistently with the testing strategy and test design, we now identify any program stubs or special test data required for each integration step.</w:t>
+      </w:r>
+    </w:p>
+    <w:p>
+      <w:pPr>
+        <w:rPr>
+          <w:lang w:val="en-GB"/>
+        </w:rPr>
+      </w:pPr>
+    </w:p>
+    <w:p>
+      <w:pPr>
+        <w:pStyle w:val="Heading2"/>
+        <w:rPr>
+          <w:lang w:val="en-GB"/>
+        </w:rPr>
+      </w:pPr>
+      <w:r>
+        <w:rPr>
+          <w:lang w:val="en-GB"/>
+        </w:rPr>
+        <w:t>I1 – Integration Test 1</w:t>
+      </w:r>
+    </w:p>
+    <w:p>
+      <w:pPr>
+        <w:rPr>
+          <w:lang w:val="en-GB"/>
+        </w:rPr>
+      </w:pPr>
+      <w:r>
+        <w:rPr>
+          <w:lang w:val="en-GB"/>
+        </w:rPr>
+        <w:t>Consistently with the testing strategy and test design, we now identify any program stubs or special test data required for each integration step.</w:t>
+      </w:r>
+    </w:p>
+    <w:p>
+      <w:pPr>
+        <w:rPr>
+          <w:lang w:val="en-GB"/>
+        </w:rPr>
+      </w:pPr>
+    </w:p>
+    <w:p/>
+    <w:p>
+      <w:r>
         <w:br w:type="page"/>
       </w:r>
     </w:p>
@@ -12882,7 +13737,6 @@
           <w:lang w:val="en-GB"/>
         </w:rPr>
       </w:pPr>
-      <w:bookmarkStart w:id="49" w:name="_Toc343854228"/>
       <w:r>
         <w:rPr>
           <w:lang w:val="en-GB"/>
@@ -12890,7 +13744,7 @@
         <w:lastRenderedPageBreak/>
         <w:t>Effort Spent</w:t>
       </w:r>
-      <w:bookmarkEnd w:id="49"/>
+      <w:bookmarkEnd w:id="50"/>
     </w:p>
     <w:p>
       <w:pPr>
@@ -12931,7 +13785,7 @@
       </w:r>
     </w:p>
   </w:comment>
-  <w:comment w:id="18" w:author="Fabio Chiusano" w:date="2016-12-20T11:57:00Z" w:initials="FC">
+  <w:comment w:id="17" w:author="Fabio Chiusano" w:date="2016-12-20T12:52:00Z" w:initials="FC">
     <w:p>
       <w:pPr>
         <w:pStyle w:val="CommentText"/>
@@ -12942,8 +13796,63 @@
         </w:rPr>
         <w:annotationRef/>
       </w:r>
-      <w:r>
-        <w:t>Is Router a component? Should we put it in the DD too?</w:t>
+    </w:p>
+    <w:p>
+      <w:pPr>
+        <w:pStyle w:val="CommentText"/>
+      </w:pPr>
+    </w:p>
+    <w:p>
+      <w:pPr>
+        <w:pStyle w:val="CommentText"/>
+      </w:pPr>
+      <w:r>
+        <w:t>Should we put examples of:</w:t>
+      </w:r>
+    </w:p>
+    <w:p>
+      <w:pPr>
+        <w:pStyle w:val="CommentText"/>
+      </w:pPr>
+      <w:r>
+        <w:t>- input</w:t>
+      </w:r>
+    </w:p>
+    <w:p>
+      <w:pPr>
+        <w:pStyle w:val="CommentText"/>
+      </w:pPr>
+      <w:r>
+        <w:t>- expected output</w:t>
+      </w:r>
+    </w:p>
+    <w:p>
+      <w:pPr>
+        <w:pStyle w:val="CommentText"/>
+      </w:pPr>
+      <w:r>
+        <w:t>- final output</w:t>
+      </w:r>
+    </w:p>
+    <w:p>
+      <w:pPr>
+        <w:pStyle w:val="CommentText"/>
+      </w:pPr>
+      <w:r>
+        <w:t>?</w:t>
+      </w:r>
+    </w:p>
+    <w:p>
+      <w:pPr>
+        <w:pStyle w:val="CommentText"/>
+      </w:pPr>
+    </w:p>
+    <w:p>
+      <w:pPr>
+        <w:pStyle w:val="CommentText"/>
+      </w:pPr>
+      <w:r>
+        <w:t>Should we put test procedures?</w:t>
       </w:r>
     </w:p>
   </w:comment>
@@ -12959,11 +13868,27 @@
         <w:annotationRef/>
       </w:r>
       <w:r>
+        <w:t>Is Router a component? Should we put it in the DD too?</w:t>
+      </w:r>
+    </w:p>
+  </w:comment>
+  <w:comment w:id="20" w:author="Fabio Chiusano" w:date="2016-12-20T11:57:00Z" w:initials="FC">
+    <w:p>
+      <w:pPr>
+        <w:pStyle w:val="CommentText"/>
+      </w:pPr>
+      <w:r>
+        <w:rPr>
+          <w:rStyle w:val="CommentReference"/>
+        </w:rPr>
+        <w:annotationRef/>
+      </w:r>
+      <w:r>
         <w:t>Do we make stubs of things that we didn’t mentioned as components?</w:t>
       </w:r>
     </w:p>
   </w:comment>
-  <w:comment w:id="24" w:author="Fabio Chiusano" w:date="2016-12-20T11:32:00Z" w:initials="FC">
+  <w:comment w:id="25" w:author="Fabio Chiusano" w:date="2016-12-20T11:32:00Z" w:initials="FC">
     <w:p>
       <w:pPr>
         <w:pStyle w:val="CommentText"/>
@@ -12992,7 +13917,7 @@
       </w:r>
     </w:p>
   </w:comment>
-  <w:comment w:id="28" w:author="Fabio Chiusano" w:date="2016-12-20T07:53:00Z" w:initials="FC">
+  <w:comment w:id="29" w:author="Fabio Chiusano" w:date="2016-12-20T07:53:00Z" w:initials="FC">
     <w:p>
       <w:pPr>
         <w:pStyle w:val="CommentText"/>
@@ -13008,7 +13933,7 @@
       </w:r>
     </w:p>
   </w:comment>
-  <w:comment w:id="43" w:author="Fabio Chiusano" w:date="2016-12-20T12:25:00Z" w:initials="FC">
+  <w:comment w:id="44" w:author="Fabio Chiusano" w:date="2016-12-20T12:25:00Z" w:initials="FC">
     <w:p>
       <w:pPr>
         <w:pStyle w:val="CommentText"/>
@@ -13024,7 +13949,7 @@
       </w:r>
     </w:p>
   </w:comment>
-  <w:comment w:id="44" w:author="Fabio Chiusano" w:date="2016-12-20T12:24:00Z" w:initials="FC">
+  <w:comment w:id="45" w:author="Fabio Chiusano" w:date="2016-12-20T12:24:00Z" w:initials="FC">
     <w:p>
       <w:pPr>
         <w:pStyle w:val="CommentText"/>
@@ -21678,7 +22603,7 @@
 </file>
 
 <file path=customXml/itemProps1.xml><?xml version="1.0" encoding="utf-8"?>
-<ds:datastoreItem xmlns:ds="http://schemas.openxmlformats.org/officeDocument/2006/customXml" ds:itemID="{525A19DD-4725-C94A-A473-A26543ECF3F2}">
+<ds:datastoreItem xmlns:ds="http://schemas.openxmlformats.org/officeDocument/2006/customXml" ds:itemID="{74467140-D8E8-7C4E-BE96-50805DECF9DE}">
   <ds:schemaRefs>
     <ds:schemaRef ds:uri="http://schemas.openxmlformats.org/officeDocument/2006/bibliography"/>
   </ds:schemaRefs>

</xml_diff>

<commit_message>
ITPD added to Releases
</commit_message>
<xml_diff>
--- a/ITPD/ITPD.docx
+++ b/ITPD/ITPD.docx
@@ -3,6 +3,8 @@
 <w:document xmlns:wpc="http://schemas.microsoft.com/office/word/2010/wordprocessingCanvas" xmlns:mc="http://schemas.openxmlformats.org/markup-compatibility/2006" xmlns:o="urn:schemas-microsoft-com:office:office" xmlns:r="http://schemas.openxmlformats.org/officeDocument/2006/relationships" xmlns:m="http://schemas.openxmlformats.org/officeDocument/2006/math" xmlns:v="urn:schemas-microsoft-com:vml" xmlns:wp14="http://schemas.microsoft.com/office/word/2010/wordprocessingDrawing" xmlns:wp="http://schemas.openxmlformats.org/drawingml/2006/wordprocessingDrawing" xmlns:w10="urn:schemas-microsoft-com:office:word" xmlns:w="http://schemas.openxmlformats.org/wordprocessingml/2006/main" xmlns:w14="http://schemas.microsoft.com/office/word/2010/wordml" xmlns:w15="http://schemas.microsoft.com/office/word/2012/wordml" xmlns:wpg="http://schemas.microsoft.com/office/word/2010/wordprocessingGroup" xmlns:wpi="http://schemas.microsoft.com/office/word/2010/wordprocessingInk" xmlns:wne="http://schemas.microsoft.com/office/word/2006/wordml" xmlns:wps="http://schemas.microsoft.com/office/word/2010/wordprocessingShape" mc:Ignorable="w14 w15 wp14">
   <w:body>
     <w:p>
+      <w:bookmarkStart w:id="0" w:name="_GoBack"/>
+      <w:bookmarkEnd w:id="0"/>
       <w:r>
         <w:rPr>
           <w:noProof/>
@@ -11,7 +13,7 @@
         <mc:AlternateContent>
           <mc:Choice Requires="wps">
             <w:drawing>
-              <wp:anchor distT="0" distB="0" distL="114300" distR="114300" simplePos="0" relativeHeight="251643904" behindDoc="1" locked="1" layoutInCell="0" allowOverlap="1" wp14:anchorId="56DCCC8E" wp14:editId="5681CBB9">
+              <wp:anchor distT="0" distB="0" distL="114300" distR="114300" simplePos="0" relativeHeight="251652608" behindDoc="1" locked="1" layoutInCell="0" allowOverlap="1" wp14:anchorId="56DCCC8E" wp14:editId="5681CBB9">
                 <wp:simplePos x="0" y="0"/>
                 <wp:positionH relativeFrom="page">
                   <wp:posOffset>167005</wp:posOffset>
@@ -71,7 +73,7 @@
           </mc:Choice>
           <mc:Fallback>
             <w:pict>
-              <v:rect w14:anchorId="56DCCC8E" id="Rectangle 11" o:spid="_x0000_s1026" style="position:absolute;margin-left:13.15pt;margin-top:735.75pt;width:568.5pt;height:36pt;z-index:-251672576;visibility:visible;mso-wrap-style:square;mso-width-percent:0;mso-height-percent:0;mso-wrap-distance-left:9pt;mso-wrap-distance-top:0;mso-wrap-distance-right:9pt;mso-wrap-distance-bottom:0;mso-position-horizontal:absolute;mso-position-horizontal-relative:page;mso-position-vertical:absolute;mso-position-vertical-relative:page;mso-width-percent:0;mso-height-percent:0;mso-width-relative:margin;mso-height-relative:margin;v-text-anchor:top" o:gfxdata="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" o:allowincell="f" fillcolor="#7f7f7f [1612]" stroked="f">
+              <v:rect w14:anchorId="56DCCC8E" id="Rectangle 11" o:spid="_x0000_s1026" style="position:absolute;margin-left:13.15pt;margin-top:735.75pt;width:568.5pt;height:36pt;z-index:-251663872;visibility:visible;mso-wrap-style:square;mso-width-percent:0;mso-height-percent:0;mso-wrap-distance-left:9pt;mso-wrap-distance-top:0;mso-wrap-distance-right:9pt;mso-wrap-distance-bottom:0;mso-position-horizontal:absolute;mso-position-horizontal-relative:page;mso-position-vertical:absolute;mso-position-vertical-relative:page;mso-width-percent:0;mso-height-percent:0;mso-width-relative:margin;mso-height-relative:margin;v-text-anchor:top" o:gfxdata="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" o:allowincell="f" fillcolor="#7f7f7f [1612]" stroked="f">
                 <v:textbox inset="18pt,18pt,1in,18pt">
                   <w:txbxContent>
                     <w:p/>
@@ -92,7 +94,7 @@
         <mc:AlternateContent>
           <mc:Choice Requires="wps">
             <w:drawing>
-              <wp:anchor distT="0" distB="0" distL="114300" distR="114300" simplePos="0" relativeHeight="251642880" behindDoc="1" locked="1" layoutInCell="0" allowOverlap="1" wp14:anchorId="70B20F29" wp14:editId="4C71618E">
+              <wp:anchor distT="0" distB="0" distL="114300" distR="114300" simplePos="0" relativeHeight="251651584" behindDoc="1" locked="1" layoutInCell="0" allowOverlap="1" wp14:anchorId="70B20F29" wp14:editId="4C71618E">
                 <wp:simplePos x="0" y="0"/>
                 <wp:positionH relativeFrom="page">
                   <wp:posOffset>167005</wp:posOffset>
@@ -254,7 +256,7 @@
           </mc:Choice>
           <mc:Fallback>
             <w:pict>
-              <v:rect w14:anchorId="70B20F29" id="Rectangle 79" o:spid="_x0000_s1027" style="position:absolute;margin-left:13.15pt;margin-top:671.15pt;width:568.1pt;height:59.25pt;z-index:-251673600;visibility:visible;mso-wrap-style:square;mso-width-percent:0;mso-height-percent:0;mso-wrap-distance-left:9pt;mso-wrap-distance-top:0;mso-wrap-distance-right:9pt;mso-wrap-distance-bottom:0;mso-position-horizontal:absolute;mso-position-horizontal-relative:page;mso-position-vertical:absolute;mso-position-vertical-relative:page;mso-width-percent:0;mso-height-percent:0;mso-width-relative:margin;mso-height-relative:margin;v-text-anchor:top" o:gfxdata="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" o:allowincell="f" fillcolor="#7f7f7f [1612]" stroked="f">
+              <v:rect w14:anchorId="70B20F29" id="Rectangle 79" o:spid="_x0000_s1027" style="position:absolute;margin-left:13.15pt;margin-top:671.15pt;width:568.1pt;height:59.25pt;z-index:-251664896;visibility:visible;mso-wrap-style:square;mso-width-percent:0;mso-height-percent:0;mso-wrap-distance-left:9pt;mso-wrap-distance-top:0;mso-wrap-distance-right:9pt;mso-wrap-distance-bottom:0;mso-position-horizontal:absolute;mso-position-horizontal-relative:page;mso-position-vertical:absolute;mso-position-vertical-relative:page;mso-width-percent:0;mso-height-percent:0;mso-width-relative:margin;mso-height-relative:margin;v-text-anchor:top" o:gfxdata="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" o:allowincell="f" fillcolor="#7f7f7f [1612]" stroked="f">
                 <v:textbox inset="18pt,18pt,1in,18pt">
                   <w:txbxContent>
                     <w:p>
@@ -375,7 +377,7 @@
         <mc:AlternateContent>
           <mc:Choice Requires="wps">
             <w:drawing>
-              <wp:anchor distT="0" distB="0" distL="114300" distR="114300" simplePos="0" relativeHeight="251640832" behindDoc="1" locked="1" layoutInCell="0" allowOverlap="1" wp14:anchorId="666476DE" wp14:editId="34B86D43">
+              <wp:anchor distT="0" distB="0" distL="114300" distR="114300" simplePos="0" relativeHeight="251648512" behindDoc="1" locked="1" layoutInCell="0" allowOverlap="1" wp14:anchorId="666476DE" wp14:editId="34B86D43">
                 <wp:simplePos x="0" y="0"/>
                 <wp:positionH relativeFrom="page">
                   <wp:posOffset>167005</wp:posOffset>
@@ -476,7 +478,7 @@
           </mc:Choice>
           <mc:Fallback>
             <w:pict>
-              <v:rect w14:anchorId="666476DE" id="_x0000_s1028" style="position:absolute;margin-left:13.15pt;margin-top:423.75pt;width:568.5pt;height:249.75pt;z-index:-251675648;visibility:visible;mso-wrap-style:square;mso-width-percent:0;mso-height-percent:0;mso-wrap-distance-left:9pt;mso-wrap-distance-top:0;mso-wrap-distance-right:9pt;mso-wrap-distance-bottom:0;mso-position-horizontal:absolute;mso-position-horizontal-relative:page;mso-position-vertical:absolute;mso-position-vertical-relative:page;mso-width-percent:0;mso-height-percent:0;mso-width-relative:margin;mso-height-relative:margin;v-text-anchor:top" o:gfxdata="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" o:allowincell="f" fillcolor="#7f7f7f [1612]" stroked="f">
+              <v:rect w14:anchorId="666476DE" id="_x0000_s1028" style="position:absolute;margin-left:13.15pt;margin-top:423.75pt;width:568.5pt;height:249.75pt;z-index:-251667968;visibility:visible;mso-wrap-style:square;mso-width-percent:0;mso-height-percent:0;mso-wrap-distance-left:9pt;mso-wrap-distance-top:0;mso-wrap-distance-right:9pt;mso-wrap-distance-bottom:0;mso-position-horizontal:absolute;mso-position-horizontal-relative:page;mso-position-vertical:absolute;mso-position-vertical-relative:page;mso-width-percent:0;mso-height-percent:0;mso-width-relative:margin;mso-height-relative:margin;v-text-anchor:top" o:gfxdata="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" o:allowincell="f" fillcolor="#7f7f7f [1612]" stroked="f">
                 <v:textbox inset="18pt,18pt,1in,18pt">
                   <w:txbxContent>
                     <w:p>
@@ -536,7 +538,7 @@
         <mc:AlternateContent>
           <mc:Choice Requires="wps">
             <w:drawing>
-              <wp:anchor distT="0" distB="0" distL="114300" distR="114300" simplePos="0" relativeHeight="251641856" behindDoc="0" locked="1" layoutInCell="0" allowOverlap="1" wp14:anchorId="6FB47DAA" wp14:editId="224473AA">
+              <wp:anchor distT="0" distB="0" distL="114300" distR="114300" simplePos="0" relativeHeight="251649536" behindDoc="0" locked="1" layoutInCell="0" allowOverlap="1" wp14:anchorId="6FB47DAA" wp14:editId="224473AA">
                 <wp:simplePos x="0" y="0"/>
                 <wp:positionH relativeFrom="page">
                   <wp:posOffset>167005</wp:posOffset>
@@ -646,7 +648,7 @@
           </mc:Choice>
           <mc:Fallback>
             <w:pict>
-              <v:rect w14:anchorId="6FB47DAA" id="Rectangle 82" o:spid="_x0000_s1029" style="position:absolute;margin-left:13.15pt;margin-top:347.75pt;width:568.5pt;height:67.4pt;z-index:251641856;visibility:visible;mso-wrap-style:square;mso-width-percent:0;mso-height-percent:0;mso-wrap-distance-left:9pt;mso-wrap-distance-top:0;mso-wrap-distance-right:9pt;mso-wrap-distance-bottom:0;mso-position-horizontal:absolute;mso-position-horizontal-relative:page;mso-position-vertical:absolute;mso-position-vertical-relative:page;mso-width-percent:0;mso-height-percent:0;mso-width-relative:page;mso-height-relative:page;v-text-anchor:bottom" o:gfxdata="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" o:allowincell="f" fillcolor="black" stroked="f">
+              <v:rect w14:anchorId="6FB47DAA" id="Rectangle 82" o:spid="_x0000_s1029" style="position:absolute;margin-left:13.15pt;margin-top:347.75pt;width:568.5pt;height:67.4pt;z-index:251649536;visibility:visible;mso-wrap-style:square;mso-width-percent:0;mso-height-percent:0;mso-wrap-distance-left:9pt;mso-wrap-distance-top:0;mso-wrap-distance-right:9pt;mso-wrap-distance-bottom:0;mso-position-horizontal:absolute;mso-position-horizontal-relative:page;mso-position-vertical:absolute;mso-position-vertical-relative:page;mso-width-percent:0;mso-height-percent:0;mso-width-relative:page;mso-height-relative:page;v-text-anchor:bottom" o:gfxdata="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" o:allowincell="f" fillcolor="black" stroked="f">
                 <v:fill opacity="46003f"/>
                 <v:textbox style="mso-fit-shape-to-text:t" inset="18pt,,1in">
                   <w:txbxContent>
@@ -704,7 +706,7 @@
           <w:lang w:eastAsia="it-IT"/>
         </w:rPr>
         <w:drawing>
-          <wp:anchor distT="0" distB="0" distL="114300" distR="114300" simplePos="0" relativeHeight="251638784" behindDoc="1" locked="1" layoutInCell="0" allowOverlap="1" wp14:anchorId="619D3D1A" wp14:editId="37160FCF">
+          <wp:anchor distT="0" distB="0" distL="114300" distR="114300" simplePos="0" relativeHeight="251645440" behindDoc="1" locked="1" layoutInCell="0" allowOverlap="1" wp14:anchorId="619D3D1A" wp14:editId="37160FCF">
             <wp:simplePos x="0" y="0"/>
             <wp:positionH relativeFrom="page">
               <wp:posOffset>167005</wp:posOffset>
@@ -765,7 +767,7 @@
         <mc:AlternateContent>
           <mc:Choice Requires="wps">
             <w:drawing>
-              <wp:anchor distT="0" distB="0" distL="114300" distR="114300" simplePos="0" relativeHeight="251639808" behindDoc="1" locked="1" layoutInCell="0" allowOverlap="1" wp14:anchorId="2C1032A8" wp14:editId="646943E0">
+              <wp:anchor distT="0" distB="0" distL="114300" distR="114300" simplePos="0" relativeHeight="251646464" behindDoc="1" locked="1" layoutInCell="0" allowOverlap="1" wp14:anchorId="2C1032A8" wp14:editId="646943E0">
                 <wp:simplePos x="0" y="0"/>
                 <wp:positionH relativeFrom="page">
                   <wp:posOffset>167005</wp:posOffset>
@@ -822,7 +824,7 @@
           </mc:Choice>
           <mc:Fallback>
             <w:pict>
-              <v:rect w14:anchorId="7A90C19F" id="Rectangle 73" o:spid="_x0000_s1026" style="position:absolute;margin-left:13.15pt;margin-top:21.9pt;width:568.8pt;height:25.2pt;z-index:-251676672;visibility:visible;mso-wrap-style:square;mso-width-percent:0;mso-height-percent:0;mso-wrap-distance-left:9pt;mso-wrap-distance-top:0;mso-wrap-distance-right:9pt;mso-wrap-distance-bottom:0;mso-position-horizontal:absolute;mso-position-horizontal-relative:page;mso-position-vertical:absolute;mso-position-vertical-relative:page;mso-width-percent:0;mso-height-percent:0;mso-width-relative:page;mso-height-relative:page;v-text-anchor:top" o:gfxdata="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" o:allowincell="f" fillcolor="#31849b [2408]" stroked="f">
+              <v:rect w14:anchorId="703164D2" id="Rectangle 73" o:spid="_x0000_s1026" style="position:absolute;margin-left:13.15pt;margin-top:21.9pt;width:568.8pt;height:25.2pt;z-index:-251670016;visibility:visible;mso-wrap-style:square;mso-width-percent:0;mso-height-percent:0;mso-wrap-distance-left:9pt;mso-wrap-distance-top:0;mso-wrap-distance-right:9pt;mso-wrap-distance-bottom:0;mso-position-horizontal:absolute;mso-position-horizontal-relative:page;mso-position-vertical:absolute;mso-position-vertical-relative:page;mso-width-percent:0;mso-height-percent:0;mso-width-relative:page;mso-height-relative:page;v-text-anchor:top" o:gfxdata="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" o:allowincell="f" fillcolor="#31849b [2408]" stroked="f">
                 <v:textbox inset=",7.2pt,,7.2pt"/>
                 <w10:wrap anchorx="page" anchory="page"/>
                 <w10:anchorlock/>
@@ -867,12 +869,7 @@
             <w:pStyle w:val="Titolosommario"/>
           </w:pPr>
           <w:r>
-            <w:t>Table of</w:t>
-          </w:r>
-          <w:bookmarkStart w:id="0" w:name="_GoBack"/>
-          <w:bookmarkEnd w:id="0"/>
-          <w:r>
-            <w:t xml:space="preserve"> Contents</w:t>
+            <w:t>Table of Contents</w:t>
           </w:r>
         </w:p>
         <w:p>
@@ -911,7 +908,7 @@
             </w:rPr>
             <w:fldChar w:fldCharType="separate"/>
           </w:r>
-          <w:hyperlink w:anchor="_Toc470682178" w:history="1">
+          <w:hyperlink w:anchor="_Toc470683010" w:history="1">
             <w:r>
               <w:rPr>
                 <w:rStyle w:val="Collegamentoipertestuale"/>
@@ -957,7 +954,7 @@
                 <w:noProof/>
                 <w:webHidden/>
               </w:rPr>
-              <w:instrText xml:space="preserve"> PAGEREF _Toc470682178 \h </w:instrText>
+              <w:instrText xml:space="preserve"> PAGEREF _Toc470683010 \h </w:instrText>
             </w:r>
             <w:r>
               <w:rPr>
@@ -1002,7 +999,7 @@
               <w:lang w:eastAsia="it-IT"/>
             </w:rPr>
           </w:pPr>
-          <w:hyperlink w:anchor="_Toc470682179" w:history="1">
+          <w:hyperlink w:anchor="_Toc470683011" w:history="1">
             <w:r>
               <w:rPr>
                 <w:rStyle w:val="Collegamentoipertestuale"/>
@@ -1047,7 +1044,7 @@
                 <w:noProof/>
                 <w:webHidden/>
               </w:rPr>
-              <w:instrText xml:space="preserve"> PAGEREF _Toc470682179 \h </w:instrText>
+              <w:instrText xml:space="preserve"> PAGEREF _Toc470683011 \h </w:instrText>
             </w:r>
             <w:r>
               <w:rPr>
@@ -1091,7 +1088,7 @@
               <w:lang w:eastAsia="it-IT"/>
             </w:rPr>
           </w:pPr>
-          <w:hyperlink w:anchor="_Toc470682180" w:history="1">
+          <w:hyperlink w:anchor="_Toc470683012" w:history="1">
             <w:r>
               <w:rPr>
                 <w:rStyle w:val="Collegamentoipertestuale"/>
@@ -1135,7 +1132,7 @@
                 <w:noProof/>
                 <w:webHidden/>
               </w:rPr>
-              <w:instrText xml:space="preserve"> PAGEREF _Toc470682180 \h </w:instrText>
+              <w:instrText xml:space="preserve"> PAGEREF _Toc470683012 \h </w:instrText>
             </w:r>
             <w:r>
               <w:rPr>
@@ -1180,7 +1177,7 @@
               <w:lang w:eastAsia="it-IT"/>
             </w:rPr>
           </w:pPr>
-          <w:hyperlink w:anchor="_Toc470682181" w:history="1">
+          <w:hyperlink w:anchor="_Toc470683013" w:history="1">
             <w:r>
               <w:rPr>
                 <w:rStyle w:val="Collegamentoipertestuale"/>
@@ -1225,7 +1222,7 @@
                 <w:noProof/>
                 <w:webHidden/>
               </w:rPr>
-              <w:instrText xml:space="preserve"> PAGEREF _Toc470682181 \h </w:instrText>
+              <w:instrText xml:space="preserve"> PAGEREF _Toc470683013 \h </w:instrText>
             </w:r>
             <w:r>
               <w:rPr>
@@ -1270,7 +1267,7 @@
               <w:lang w:eastAsia="it-IT"/>
             </w:rPr>
           </w:pPr>
-          <w:hyperlink w:anchor="_Toc470682182" w:history="1">
+          <w:hyperlink w:anchor="_Toc470683014" w:history="1">
             <w:r>
               <w:rPr>
                 <w:rStyle w:val="Collegamentoipertestuale"/>
@@ -1313,7 +1310,7 @@
                 <w:noProof/>
                 <w:webHidden/>
               </w:rPr>
-              <w:instrText xml:space="preserve"> PAGEREF _Toc470682182 \h </w:instrText>
+              <w:instrText xml:space="preserve"> PAGEREF _Toc470683014 \h </w:instrText>
             </w:r>
             <w:r>
               <w:rPr>
@@ -1358,7 +1355,7 @@
               <w:lang w:eastAsia="it-IT"/>
             </w:rPr>
           </w:pPr>
-          <w:hyperlink w:anchor="_Toc470682183" w:history="1">
+          <w:hyperlink w:anchor="_Toc470683015" w:history="1">
             <w:r>
               <w:rPr>
                 <w:rStyle w:val="Collegamentoipertestuale"/>
@@ -1401,7 +1398,7 @@
                 <w:noProof/>
                 <w:webHidden/>
               </w:rPr>
-              <w:instrText xml:space="preserve"> PAGEREF _Toc470682183 \h </w:instrText>
+              <w:instrText xml:space="preserve"> PAGEREF _Toc470683015 \h </w:instrText>
             </w:r>
             <w:r>
               <w:rPr>
@@ -1448,7 +1445,7 @@
               <w:lang w:eastAsia="it-IT"/>
             </w:rPr>
           </w:pPr>
-          <w:hyperlink w:anchor="_Toc470682184" w:history="1">
+          <w:hyperlink w:anchor="_Toc470683016" w:history="1">
             <w:r>
               <w:rPr>
                 <w:rStyle w:val="Collegamentoipertestuale"/>
@@ -1495,7 +1492,7 @@
                 <w:noProof/>
                 <w:webHidden/>
               </w:rPr>
-              <w:instrText xml:space="preserve"> PAGEREF _Toc470682184 \h </w:instrText>
+              <w:instrText xml:space="preserve"> PAGEREF _Toc470683016 \h </w:instrText>
             </w:r>
             <w:r>
               <w:rPr>
@@ -1540,7 +1537,7 @@
               <w:lang w:eastAsia="it-IT"/>
             </w:rPr>
           </w:pPr>
-          <w:hyperlink w:anchor="_Toc470682185" w:history="1">
+          <w:hyperlink w:anchor="_Toc470683017" w:history="1">
             <w:r>
               <w:rPr>
                 <w:rStyle w:val="Collegamentoipertestuale"/>
@@ -1583,7 +1580,7 @@
                 <w:noProof/>
                 <w:webHidden/>
               </w:rPr>
-              <w:instrText xml:space="preserve"> PAGEREF _Toc470682185 \h </w:instrText>
+              <w:instrText xml:space="preserve"> PAGEREF _Toc470683017 \h </w:instrText>
             </w:r>
             <w:r>
               <w:rPr>
@@ -1628,7 +1625,7 @@
               <w:lang w:eastAsia="it-IT"/>
             </w:rPr>
           </w:pPr>
-          <w:hyperlink w:anchor="_Toc470682186" w:history="1">
+          <w:hyperlink w:anchor="_Toc470683018" w:history="1">
             <w:r>
               <w:rPr>
                 <w:rStyle w:val="Collegamentoipertestuale"/>
@@ -1673,7 +1670,7 @@
                 <w:noProof/>
                 <w:webHidden/>
               </w:rPr>
-              <w:instrText xml:space="preserve"> PAGEREF _Toc470682186 \h </w:instrText>
+              <w:instrText xml:space="preserve"> PAGEREF _Toc470683018 \h </w:instrText>
             </w:r>
             <w:r>
               <w:rPr>
@@ -1717,7 +1714,7 @@
               <w:lang w:eastAsia="it-IT"/>
             </w:rPr>
           </w:pPr>
-          <w:hyperlink w:anchor="_Toc470682187" w:history="1">
+          <w:hyperlink w:anchor="_Toc470683019" w:history="1">
             <w:r>
               <w:rPr>
                 <w:rStyle w:val="Collegamentoipertestuale"/>
@@ -1761,7 +1758,7 @@
                 <w:noProof/>
                 <w:webHidden/>
               </w:rPr>
-              <w:instrText xml:space="preserve"> PAGEREF _Toc470682187 \h </w:instrText>
+              <w:instrText xml:space="preserve"> PAGEREF _Toc470683019 \h </w:instrText>
             </w:r>
             <w:r>
               <w:rPr>
@@ -1805,7 +1802,7 @@
               <w:lang w:eastAsia="it-IT"/>
             </w:rPr>
           </w:pPr>
-          <w:hyperlink w:anchor="_Toc470682188" w:history="1">
+          <w:hyperlink w:anchor="_Toc470683020" w:history="1">
             <w:r>
               <w:rPr>
                 <w:rStyle w:val="Collegamentoipertestuale"/>
@@ -1849,7 +1846,7 @@
                 <w:noProof/>
                 <w:webHidden/>
               </w:rPr>
-              <w:instrText xml:space="preserve"> PAGEREF _Toc470682188 \h </w:instrText>
+              <w:instrText xml:space="preserve"> PAGEREF _Toc470683020 \h </w:instrText>
             </w:r>
             <w:r>
               <w:rPr>
@@ -1894,7 +1891,7 @@
               <w:lang w:eastAsia="it-IT"/>
             </w:rPr>
           </w:pPr>
-          <w:hyperlink w:anchor="_Toc470682189" w:history="1">
+          <w:hyperlink w:anchor="_Toc470683021" w:history="1">
             <w:r>
               <w:rPr>
                 <w:rStyle w:val="Collegamentoipertestuale"/>
@@ -1939,7 +1936,7 @@
                 <w:noProof/>
                 <w:webHidden/>
               </w:rPr>
-              <w:instrText xml:space="preserve"> PAGEREF _Toc470682189 \h </w:instrText>
+              <w:instrText xml:space="preserve"> PAGEREF _Toc470683021 \h </w:instrText>
             </w:r>
             <w:r>
               <w:rPr>
@@ -1984,7 +1981,7 @@
               <w:lang w:eastAsia="it-IT"/>
             </w:rPr>
           </w:pPr>
-          <w:hyperlink w:anchor="_Toc470682190" w:history="1">
+          <w:hyperlink w:anchor="_Toc470683022" w:history="1">
             <w:r>
               <w:rPr>
                 <w:rStyle w:val="Collegamentoipertestuale"/>
@@ -2029,7 +2026,7 @@
                 <w:noProof/>
                 <w:webHidden/>
               </w:rPr>
-              <w:instrText xml:space="preserve"> PAGEREF _Toc470682190 \h </w:instrText>
+              <w:instrText xml:space="preserve"> PAGEREF _Toc470683022 \h </w:instrText>
             </w:r>
             <w:r>
               <w:rPr>
@@ -2073,7 +2070,7 @@
               <w:lang w:eastAsia="it-IT"/>
             </w:rPr>
           </w:pPr>
-          <w:hyperlink w:anchor="_Toc470682191" w:history="1">
+          <w:hyperlink w:anchor="_Toc470683023" w:history="1">
             <w:r>
               <w:rPr>
                 <w:rStyle w:val="Collegamentoipertestuale"/>
@@ -2117,7 +2114,7 @@
                 <w:noProof/>
                 <w:webHidden/>
               </w:rPr>
-              <w:instrText xml:space="preserve"> PAGEREF _Toc470682191 \h </w:instrText>
+              <w:instrText xml:space="preserve"> PAGEREF _Toc470683023 \h </w:instrText>
             </w:r>
             <w:r>
               <w:rPr>
@@ -2161,7 +2158,7 @@
               <w:lang w:eastAsia="it-IT"/>
             </w:rPr>
           </w:pPr>
-          <w:hyperlink w:anchor="_Toc470682192" w:history="1">
+          <w:hyperlink w:anchor="_Toc470683024" w:history="1">
             <w:r>
               <w:rPr>
                 <w:rStyle w:val="Collegamentoipertestuale"/>
@@ -2205,7 +2202,7 @@
                 <w:noProof/>
                 <w:webHidden/>
               </w:rPr>
-              <w:instrText xml:space="preserve"> PAGEREF _Toc470682192 \h </w:instrText>
+              <w:instrText xml:space="preserve"> PAGEREF _Toc470683024 \h </w:instrText>
             </w:r>
             <w:r>
               <w:rPr>
@@ -2252,7 +2249,7 @@
               <w:lang w:eastAsia="it-IT"/>
             </w:rPr>
           </w:pPr>
-          <w:hyperlink w:anchor="_Toc470682193" w:history="1">
+          <w:hyperlink w:anchor="_Toc470683025" w:history="1">
             <w:r>
               <w:rPr>
                 <w:rStyle w:val="Collegamentoipertestuale"/>
@@ -2299,7 +2296,7 @@
                 <w:noProof/>
                 <w:webHidden/>
               </w:rPr>
-              <w:instrText xml:space="preserve"> PAGEREF _Toc470682193 \h </w:instrText>
+              <w:instrText xml:space="preserve"> PAGEREF _Toc470683025 \h </w:instrText>
             </w:r>
             <w:r>
               <w:rPr>
@@ -2344,7 +2341,7 @@
               <w:lang w:eastAsia="it-IT"/>
             </w:rPr>
           </w:pPr>
-          <w:hyperlink w:anchor="_Toc470682194" w:history="1">
+          <w:hyperlink w:anchor="_Toc470683026" w:history="1">
             <w:r>
               <w:rPr>
                 <w:rStyle w:val="Collegamentoipertestuale"/>
@@ -2389,7 +2386,7 @@
                 <w:noProof/>
                 <w:webHidden/>
               </w:rPr>
-              <w:instrText xml:space="preserve"> PAGEREF _Toc470682194 \h </w:instrText>
+              <w:instrText xml:space="preserve"> PAGEREF _Toc470683026 \h </w:instrText>
             </w:r>
             <w:r>
               <w:rPr>
@@ -2434,7 +2431,7 @@
               <w:lang w:eastAsia="it-IT"/>
             </w:rPr>
           </w:pPr>
-          <w:hyperlink w:anchor="_Toc470682195" w:history="1">
+          <w:hyperlink w:anchor="_Toc470683027" w:history="1">
             <w:r>
               <w:rPr>
                 <w:rStyle w:val="Collegamentoipertestuale"/>
@@ -2479,7 +2476,7 @@
                 <w:noProof/>
                 <w:webHidden/>
               </w:rPr>
-              <w:instrText xml:space="preserve"> PAGEREF _Toc470682195 \h </w:instrText>
+              <w:instrText xml:space="preserve"> PAGEREF _Toc470683027 \h </w:instrText>
             </w:r>
             <w:r>
               <w:rPr>
@@ -2523,7 +2520,7 @@
               <w:lang w:eastAsia="it-IT"/>
             </w:rPr>
           </w:pPr>
-          <w:hyperlink w:anchor="_Toc470682196" w:history="1">
+          <w:hyperlink w:anchor="_Toc470683028" w:history="1">
             <w:r>
               <w:rPr>
                 <w:rStyle w:val="Collegamentoipertestuale"/>
@@ -2567,7 +2564,7 @@
                 <w:noProof/>
                 <w:webHidden/>
               </w:rPr>
-              <w:instrText xml:space="preserve"> PAGEREF _Toc470682196 \h </w:instrText>
+              <w:instrText xml:space="preserve"> PAGEREF _Toc470683028 \h </w:instrText>
             </w:r>
             <w:r>
               <w:rPr>
@@ -2611,7 +2608,7 @@
               <w:lang w:eastAsia="it-IT"/>
             </w:rPr>
           </w:pPr>
-          <w:hyperlink w:anchor="_Toc470682197" w:history="1">
+          <w:hyperlink w:anchor="_Toc470683029" w:history="1">
             <w:r>
               <w:rPr>
                 <w:rStyle w:val="Collegamentoipertestuale"/>
@@ -2655,7 +2652,7 @@
                 <w:noProof/>
                 <w:webHidden/>
               </w:rPr>
-              <w:instrText xml:space="preserve"> PAGEREF _Toc470682197 \h </w:instrText>
+              <w:instrText xml:space="preserve"> PAGEREF _Toc470683029 \h </w:instrText>
             </w:r>
             <w:r>
               <w:rPr>
@@ -2699,7 +2696,7 @@
               <w:lang w:eastAsia="it-IT"/>
             </w:rPr>
           </w:pPr>
-          <w:hyperlink w:anchor="_Toc470682198" w:history="1">
+          <w:hyperlink w:anchor="_Toc470683030" w:history="1">
             <w:r>
               <w:rPr>
                 <w:rStyle w:val="Collegamentoipertestuale"/>
@@ -2743,7 +2740,7 @@
                 <w:noProof/>
                 <w:webHidden/>
               </w:rPr>
-              <w:instrText xml:space="preserve"> PAGEREF _Toc470682198 \h </w:instrText>
+              <w:instrText xml:space="preserve"> PAGEREF _Toc470683030 \h </w:instrText>
             </w:r>
             <w:r>
               <w:rPr>
@@ -2787,7 +2784,7 @@
               <w:lang w:eastAsia="it-IT"/>
             </w:rPr>
           </w:pPr>
-          <w:hyperlink w:anchor="_Toc470682199" w:history="1">
+          <w:hyperlink w:anchor="_Toc470683031" w:history="1">
             <w:r>
               <w:rPr>
                 <w:rStyle w:val="Collegamentoipertestuale"/>
@@ -2831,7 +2828,7 @@
                 <w:noProof/>
                 <w:webHidden/>
               </w:rPr>
-              <w:instrText xml:space="preserve"> PAGEREF _Toc470682199 \h </w:instrText>
+              <w:instrText xml:space="preserve"> PAGEREF _Toc470683031 \h </w:instrText>
             </w:r>
             <w:r>
               <w:rPr>
@@ -2875,7 +2872,7 @@
               <w:lang w:eastAsia="it-IT"/>
             </w:rPr>
           </w:pPr>
-          <w:hyperlink w:anchor="_Toc470682200" w:history="1">
+          <w:hyperlink w:anchor="_Toc470683032" w:history="1">
             <w:r>
               <w:rPr>
                 <w:rStyle w:val="Collegamentoipertestuale"/>
@@ -2919,7 +2916,7 @@
                 <w:noProof/>
                 <w:webHidden/>
               </w:rPr>
-              <w:instrText xml:space="preserve"> PAGEREF _Toc470682200 \h </w:instrText>
+              <w:instrText xml:space="preserve"> PAGEREF _Toc470683032 \h </w:instrText>
             </w:r>
             <w:r>
               <w:rPr>
@@ -2963,7 +2960,7 @@
               <w:lang w:eastAsia="it-IT"/>
             </w:rPr>
           </w:pPr>
-          <w:hyperlink w:anchor="_Toc470682201" w:history="1">
+          <w:hyperlink w:anchor="_Toc470683033" w:history="1">
             <w:r>
               <w:rPr>
                 <w:rStyle w:val="Collegamentoipertestuale"/>
@@ -3007,7 +3004,7 @@
                 <w:noProof/>
                 <w:webHidden/>
               </w:rPr>
-              <w:instrText xml:space="preserve"> PAGEREF _Toc470682201 \h </w:instrText>
+              <w:instrText xml:space="preserve"> PAGEREF _Toc470683033 \h </w:instrText>
             </w:r>
             <w:r>
               <w:rPr>
@@ -3051,7 +3048,7 @@
               <w:lang w:eastAsia="it-IT"/>
             </w:rPr>
           </w:pPr>
-          <w:hyperlink w:anchor="_Toc470682202" w:history="1">
+          <w:hyperlink w:anchor="_Toc470683034" w:history="1">
             <w:r>
               <w:rPr>
                 <w:rStyle w:val="Collegamentoipertestuale"/>
@@ -3095,7 +3092,7 @@
                 <w:noProof/>
                 <w:webHidden/>
               </w:rPr>
-              <w:instrText xml:space="preserve"> PAGEREF _Toc470682202 \h </w:instrText>
+              <w:instrText xml:space="preserve"> PAGEREF _Toc470683034 \h </w:instrText>
             </w:r>
             <w:r>
               <w:rPr>
@@ -3139,7 +3136,7 @@
               <w:lang w:eastAsia="it-IT"/>
             </w:rPr>
           </w:pPr>
-          <w:hyperlink w:anchor="_Toc470682203" w:history="1">
+          <w:hyperlink w:anchor="_Toc470683035" w:history="1">
             <w:r>
               <w:rPr>
                 <w:rStyle w:val="Collegamentoipertestuale"/>
@@ -3183,7 +3180,7 @@
                 <w:noProof/>
                 <w:webHidden/>
               </w:rPr>
-              <w:instrText xml:space="preserve"> PAGEREF _Toc470682203 \h </w:instrText>
+              <w:instrText xml:space="preserve"> PAGEREF _Toc470683035 \h </w:instrText>
             </w:r>
             <w:r>
               <w:rPr>
@@ -3228,7 +3225,7 @@
               <w:lang w:eastAsia="it-IT"/>
             </w:rPr>
           </w:pPr>
-          <w:hyperlink w:anchor="_Toc470682204" w:history="1">
+          <w:hyperlink w:anchor="_Toc470683036" w:history="1">
             <w:r>
               <w:rPr>
                 <w:rStyle w:val="Collegamentoipertestuale"/>
@@ -3273,7 +3270,7 @@
                 <w:noProof/>
                 <w:webHidden/>
               </w:rPr>
-              <w:instrText xml:space="preserve"> PAGEREF _Toc470682204 \h </w:instrText>
+              <w:instrText xml:space="preserve"> PAGEREF _Toc470683036 \h </w:instrText>
             </w:r>
             <w:r>
               <w:rPr>
@@ -3317,7 +3314,7 @@
               <w:lang w:eastAsia="it-IT"/>
             </w:rPr>
           </w:pPr>
-          <w:hyperlink w:anchor="_Toc470682205" w:history="1">
+          <w:hyperlink w:anchor="_Toc470683037" w:history="1">
             <w:r>
               <w:rPr>
                 <w:rStyle w:val="Collegamentoipertestuale"/>
@@ -3361,7 +3358,7 @@
                 <w:noProof/>
                 <w:webHidden/>
               </w:rPr>
-              <w:instrText xml:space="preserve"> PAGEREF _Toc470682205 \h </w:instrText>
+              <w:instrText xml:space="preserve"> PAGEREF _Toc470683037 \h </w:instrText>
             </w:r>
             <w:r>
               <w:rPr>
@@ -3405,7 +3402,7 @@
               <w:lang w:eastAsia="it-IT"/>
             </w:rPr>
           </w:pPr>
-          <w:hyperlink w:anchor="_Toc470682206" w:history="1">
+          <w:hyperlink w:anchor="_Toc470683038" w:history="1">
             <w:r>
               <w:rPr>
                 <w:rStyle w:val="Collegamentoipertestuale"/>
@@ -3449,7 +3446,7 @@
                 <w:noProof/>
                 <w:webHidden/>
               </w:rPr>
-              <w:instrText xml:space="preserve"> PAGEREF _Toc470682206 \h </w:instrText>
+              <w:instrText xml:space="preserve"> PAGEREF _Toc470683038 \h </w:instrText>
             </w:r>
             <w:r>
               <w:rPr>
@@ -3493,7 +3490,7 @@
               <w:lang w:eastAsia="it-IT"/>
             </w:rPr>
           </w:pPr>
-          <w:hyperlink w:anchor="_Toc470682207" w:history="1">
+          <w:hyperlink w:anchor="_Toc470683039" w:history="1">
             <w:r>
               <w:rPr>
                 <w:rStyle w:val="Collegamentoipertestuale"/>
@@ -3537,7 +3534,7 @@
                 <w:noProof/>
                 <w:webHidden/>
               </w:rPr>
-              <w:instrText xml:space="preserve"> PAGEREF _Toc470682207 \h </w:instrText>
+              <w:instrText xml:space="preserve"> PAGEREF _Toc470683039 \h </w:instrText>
             </w:r>
             <w:r>
               <w:rPr>
@@ -3581,7 +3578,7 @@
               <w:lang w:eastAsia="it-IT"/>
             </w:rPr>
           </w:pPr>
-          <w:hyperlink w:anchor="_Toc470682208" w:history="1">
+          <w:hyperlink w:anchor="_Toc470683040" w:history="1">
             <w:r>
               <w:rPr>
                 <w:rStyle w:val="Collegamentoipertestuale"/>
@@ -3625,7 +3622,7 @@
                 <w:noProof/>
                 <w:webHidden/>
               </w:rPr>
-              <w:instrText xml:space="preserve"> PAGEREF _Toc470682208 \h </w:instrText>
+              <w:instrText xml:space="preserve"> PAGEREF _Toc470683040 \h </w:instrText>
             </w:r>
             <w:r>
               <w:rPr>
@@ -3669,7 +3666,7 @@
               <w:lang w:eastAsia="it-IT"/>
             </w:rPr>
           </w:pPr>
-          <w:hyperlink w:anchor="_Toc470682209" w:history="1">
+          <w:hyperlink w:anchor="_Toc470683041" w:history="1">
             <w:r>
               <w:rPr>
                 <w:rStyle w:val="Collegamentoipertestuale"/>
@@ -3713,7 +3710,7 @@
                 <w:noProof/>
                 <w:webHidden/>
               </w:rPr>
-              <w:instrText xml:space="preserve"> PAGEREF _Toc470682209 \h </w:instrText>
+              <w:instrText xml:space="preserve"> PAGEREF _Toc470683041 \h </w:instrText>
             </w:r>
             <w:r>
               <w:rPr>
@@ -3758,7 +3755,7 @@
               <w:lang w:eastAsia="it-IT"/>
             </w:rPr>
           </w:pPr>
-          <w:hyperlink w:anchor="_Toc470682210" w:history="1">
+          <w:hyperlink w:anchor="_Toc470683042" w:history="1">
             <w:r>
               <w:rPr>
                 <w:rStyle w:val="Collegamentoipertestuale"/>
@@ -3803,7 +3800,7 @@
                 <w:noProof/>
                 <w:webHidden/>
               </w:rPr>
-              <w:instrText xml:space="preserve"> PAGEREF _Toc470682210 \h </w:instrText>
+              <w:instrText xml:space="preserve"> PAGEREF _Toc470683042 \h </w:instrText>
             </w:r>
             <w:r>
               <w:rPr>
@@ -3847,7 +3844,7 @@
               <w:lang w:eastAsia="it-IT"/>
             </w:rPr>
           </w:pPr>
-          <w:hyperlink w:anchor="_Toc470682211" w:history="1">
+          <w:hyperlink w:anchor="_Toc470683043" w:history="1">
             <w:r>
               <w:rPr>
                 <w:rStyle w:val="Collegamentoipertestuale"/>
@@ -3891,7 +3888,7 @@
                 <w:noProof/>
                 <w:webHidden/>
               </w:rPr>
-              <w:instrText xml:space="preserve"> PAGEREF _Toc470682211 \h </w:instrText>
+              <w:instrText xml:space="preserve"> PAGEREF _Toc470683043 \h </w:instrText>
             </w:r>
             <w:r>
               <w:rPr>
@@ -3935,7 +3932,7 @@
               <w:lang w:eastAsia="it-IT"/>
             </w:rPr>
           </w:pPr>
-          <w:hyperlink w:anchor="_Toc470682212" w:history="1">
+          <w:hyperlink w:anchor="_Toc470683044" w:history="1">
             <w:r>
               <w:rPr>
                 <w:rStyle w:val="Collegamentoipertestuale"/>
@@ -3979,7 +3976,7 @@
                 <w:noProof/>
                 <w:webHidden/>
               </w:rPr>
-              <w:instrText xml:space="preserve"> PAGEREF _Toc470682212 \h </w:instrText>
+              <w:instrText xml:space="preserve"> PAGEREF _Toc470683044 \h </w:instrText>
             </w:r>
             <w:r>
               <w:rPr>
@@ -4023,7 +4020,7 @@
               <w:lang w:eastAsia="it-IT"/>
             </w:rPr>
           </w:pPr>
-          <w:hyperlink w:anchor="_Toc470682213" w:history="1">
+          <w:hyperlink w:anchor="_Toc470683045" w:history="1">
             <w:r>
               <w:rPr>
                 <w:rStyle w:val="Collegamentoipertestuale"/>
@@ -4067,7 +4064,7 @@
                 <w:noProof/>
                 <w:webHidden/>
               </w:rPr>
-              <w:instrText xml:space="preserve"> PAGEREF _Toc470682213 \h </w:instrText>
+              <w:instrText xml:space="preserve"> PAGEREF _Toc470683045 \h </w:instrText>
             </w:r>
             <w:r>
               <w:rPr>
@@ -4111,7 +4108,7 @@
               <w:lang w:eastAsia="it-IT"/>
             </w:rPr>
           </w:pPr>
-          <w:hyperlink w:anchor="_Toc470682214" w:history="1">
+          <w:hyperlink w:anchor="_Toc470683046" w:history="1">
             <w:r>
               <w:rPr>
                 <w:rStyle w:val="Collegamentoipertestuale"/>
@@ -4155,7 +4152,7 @@
                 <w:noProof/>
                 <w:webHidden/>
               </w:rPr>
-              <w:instrText xml:space="preserve"> PAGEREF _Toc470682214 \h </w:instrText>
+              <w:instrText xml:space="preserve"> PAGEREF _Toc470683046 \h </w:instrText>
             </w:r>
             <w:r>
               <w:rPr>
@@ -4199,7 +4196,7 @@
               <w:lang w:eastAsia="it-IT"/>
             </w:rPr>
           </w:pPr>
-          <w:hyperlink w:anchor="_Toc470682215" w:history="1">
+          <w:hyperlink w:anchor="_Toc470683047" w:history="1">
             <w:r>
               <w:rPr>
                 <w:rStyle w:val="Collegamentoipertestuale"/>
@@ -4243,7 +4240,7 @@
                 <w:noProof/>
                 <w:webHidden/>
               </w:rPr>
-              <w:instrText xml:space="preserve"> PAGEREF _Toc470682215 \h </w:instrText>
+              <w:instrText xml:space="preserve"> PAGEREF _Toc470683047 \h </w:instrText>
             </w:r>
             <w:r>
               <w:rPr>
@@ -4287,7 +4284,7 @@
               <w:lang w:eastAsia="it-IT"/>
             </w:rPr>
           </w:pPr>
-          <w:hyperlink w:anchor="_Toc470682216" w:history="1">
+          <w:hyperlink w:anchor="_Toc470683048" w:history="1">
             <w:r>
               <w:rPr>
                 <w:rStyle w:val="Collegamentoipertestuale"/>
@@ -4331,7 +4328,7 @@
                 <w:noProof/>
                 <w:webHidden/>
               </w:rPr>
-              <w:instrText xml:space="preserve"> PAGEREF _Toc470682216 \h </w:instrText>
+              <w:instrText xml:space="preserve"> PAGEREF _Toc470683048 \h </w:instrText>
             </w:r>
             <w:r>
               <w:rPr>
@@ -4378,7 +4375,7 @@
               <w:lang w:eastAsia="it-IT"/>
             </w:rPr>
           </w:pPr>
-          <w:hyperlink w:anchor="_Toc470682217" w:history="1">
+          <w:hyperlink w:anchor="_Toc470683049" w:history="1">
             <w:r>
               <w:rPr>
                 <w:rStyle w:val="Collegamentoipertestuale"/>
@@ -4425,7 +4422,7 @@
                 <w:noProof/>
                 <w:webHidden/>
               </w:rPr>
-              <w:instrText xml:space="preserve"> PAGEREF _Toc470682217 \h </w:instrText>
+              <w:instrText xml:space="preserve"> PAGEREF _Toc470683049 \h </w:instrText>
             </w:r>
             <w:r>
               <w:rPr>
@@ -4470,7 +4467,7 @@
               <w:lang w:eastAsia="it-IT"/>
             </w:rPr>
           </w:pPr>
-          <w:hyperlink w:anchor="_Toc470682218" w:history="1">
+          <w:hyperlink w:anchor="_Toc470683050" w:history="1">
             <w:r>
               <w:rPr>
                 <w:rStyle w:val="Collegamentoipertestuale"/>
@@ -4513,7 +4510,7 @@
                 <w:noProof/>
                 <w:webHidden/>
               </w:rPr>
-              <w:instrText xml:space="preserve"> PAGEREF _Toc470682218 \h </w:instrText>
+              <w:instrText xml:space="preserve"> PAGEREF _Toc470683050 \h </w:instrText>
             </w:r>
             <w:r>
               <w:rPr>
@@ -4557,7 +4554,7 @@
               <w:lang w:eastAsia="it-IT"/>
             </w:rPr>
           </w:pPr>
-          <w:hyperlink w:anchor="_Toc470682219" w:history="1">
+          <w:hyperlink w:anchor="_Toc470683051" w:history="1">
             <w:r>
               <w:rPr>
                 <w:rStyle w:val="Collegamentoipertestuale"/>
@@ -4599,7 +4596,7 @@
                 <w:noProof/>
                 <w:webHidden/>
               </w:rPr>
-              <w:instrText xml:space="preserve"> PAGEREF _Toc470682219 \h </w:instrText>
+              <w:instrText xml:space="preserve"> PAGEREF _Toc470683051 \h </w:instrText>
             </w:r>
             <w:r>
               <w:rPr>
@@ -4643,7 +4640,7 @@
               <w:lang w:eastAsia="it-IT"/>
             </w:rPr>
           </w:pPr>
-          <w:hyperlink w:anchor="_Toc470682220" w:history="1">
+          <w:hyperlink w:anchor="_Toc470683052" w:history="1">
             <w:r>
               <w:rPr>
                 <w:rStyle w:val="Collegamentoipertestuale"/>
@@ -4685,7 +4682,7 @@
                 <w:noProof/>
                 <w:webHidden/>
               </w:rPr>
-              <w:instrText xml:space="preserve"> PAGEREF _Toc470682220 \h </w:instrText>
+              <w:instrText xml:space="preserve"> PAGEREF _Toc470683052 \h </w:instrText>
             </w:r>
             <w:r>
               <w:rPr>
@@ -4729,7 +4726,7 @@
               <w:lang w:eastAsia="it-IT"/>
             </w:rPr>
           </w:pPr>
-          <w:hyperlink w:anchor="_Toc470682221" w:history="1">
+          <w:hyperlink w:anchor="_Toc470683053" w:history="1">
             <w:r>
               <w:rPr>
                 <w:rStyle w:val="Collegamentoipertestuale"/>
@@ -4771,7 +4768,7 @@
                 <w:noProof/>
                 <w:webHidden/>
               </w:rPr>
-              <w:instrText xml:space="preserve"> PAGEREF _Toc470682221 \h </w:instrText>
+              <w:instrText xml:space="preserve"> PAGEREF _Toc470683053 \h </w:instrText>
             </w:r>
             <w:r>
               <w:rPr>
@@ -4815,7 +4812,7 @@
               <w:lang w:eastAsia="it-IT"/>
             </w:rPr>
           </w:pPr>
-          <w:hyperlink w:anchor="_Toc470682222" w:history="1">
+          <w:hyperlink w:anchor="_Toc470683054" w:history="1">
             <w:r>
               <w:rPr>
                 <w:rStyle w:val="Collegamentoipertestuale"/>
@@ -4857,7 +4854,7 @@
                 <w:noProof/>
                 <w:webHidden/>
               </w:rPr>
-              <w:instrText xml:space="preserve"> PAGEREF _Toc470682222 \h </w:instrText>
+              <w:instrText xml:space="preserve"> PAGEREF _Toc470683054 \h </w:instrText>
             </w:r>
             <w:r>
               <w:rPr>
@@ -4900,7 +4897,7 @@
               <w:lang w:eastAsia="it-IT"/>
             </w:rPr>
           </w:pPr>
-          <w:hyperlink w:anchor="_Toc470682223" w:history="1">
+          <w:hyperlink w:anchor="_Toc470683055" w:history="1">
             <w:r>
               <w:rPr>
                 <w:noProof/>
@@ -4920,7 +4917,7 @@
                 <w:noProof/>
                 <w:webHidden/>
               </w:rPr>
-              <w:instrText xml:space="preserve"> PAGEREF _Toc470682223 \h </w:instrText>
+              <w:instrText xml:space="preserve"> PAGEREF _Toc470683055 \h </w:instrText>
             </w:r>
             <w:r>
               <w:rPr>
@@ -4965,7 +4962,7 @@
               <w:lang w:eastAsia="it-IT"/>
             </w:rPr>
           </w:pPr>
-          <w:hyperlink w:anchor="_Toc470682224" w:history="1">
+          <w:hyperlink w:anchor="_Toc470683056" w:history="1">
             <w:r>
               <w:rPr>
                 <w:rStyle w:val="Collegamentoipertestuale"/>
@@ -5008,7 +5005,7 @@
                 <w:noProof/>
                 <w:webHidden/>
               </w:rPr>
-              <w:instrText xml:space="preserve"> PAGEREF _Toc470682224 \h </w:instrText>
+              <w:instrText xml:space="preserve"> PAGEREF _Toc470683056 \h </w:instrText>
             </w:r>
             <w:r>
               <w:rPr>
@@ -5052,7 +5049,7 @@
               <w:lang w:eastAsia="it-IT"/>
             </w:rPr>
           </w:pPr>
-          <w:hyperlink w:anchor="_Toc470682225" w:history="1">
+          <w:hyperlink w:anchor="_Toc470683057" w:history="1">
             <w:r>
               <w:rPr>
                 <w:rStyle w:val="Collegamentoipertestuale"/>
@@ -5094,7 +5091,7 @@
                 <w:noProof/>
                 <w:webHidden/>
               </w:rPr>
-              <w:instrText xml:space="preserve"> PAGEREF _Toc470682225 \h </w:instrText>
+              <w:instrText xml:space="preserve"> PAGEREF _Toc470683057 \h </w:instrText>
             </w:r>
             <w:r>
               <w:rPr>
@@ -5138,7 +5135,7 @@
               <w:lang w:eastAsia="it-IT"/>
             </w:rPr>
           </w:pPr>
-          <w:hyperlink w:anchor="_Toc470682226" w:history="1">
+          <w:hyperlink w:anchor="_Toc470683058" w:history="1">
             <w:r>
               <w:rPr>
                 <w:rStyle w:val="Collegamentoipertestuale"/>
@@ -5180,7 +5177,7 @@
                 <w:noProof/>
                 <w:webHidden/>
               </w:rPr>
-              <w:instrText xml:space="preserve"> PAGEREF _Toc470682226 \h </w:instrText>
+              <w:instrText xml:space="preserve"> PAGEREF _Toc470683058 \h </w:instrText>
             </w:r>
             <w:r>
               <w:rPr>
@@ -5227,7 +5224,7 @@
               <w:lang w:eastAsia="it-IT"/>
             </w:rPr>
           </w:pPr>
-          <w:hyperlink w:anchor="_Toc470682227" w:history="1">
+          <w:hyperlink w:anchor="_Toc470683059" w:history="1">
             <w:r>
               <w:rPr>
                 <w:rStyle w:val="Collegamentoipertestuale"/>
@@ -5274,7 +5271,7 @@
                 <w:noProof/>
                 <w:webHidden/>
               </w:rPr>
-              <w:instrText xml:space="preserve"> PAGEREF _Toc470682227 \h </w:instrText>
+              <w:instrText xml:space="preserve"> PAGEREF _Toc470683059 \h </w:instrText>
             </w:r>
             <w:r>
               <w:rPr>
@@ -5319,7 +5316,7 @@
               <w:lang w:eastAsia="it-IT"/>
             </w:rPr>
           </w:pPr>
-          <w:hyperlink w:anchor="_Toc470682228" w:history="1">
+          <w:hyperlink w:anchor="_Toc470683060" w:history="1">
             <w:r>
               <w:rPr>
                 <w:rStyle w:val="Collegamentoipertestuale"/>
@@ -5364,7 +5361,7 @@
                 <w:noProof/>
                 <w:webHidden/>
               </w:rPr>
-              <w:instrText xml:space="preserve"> PAGEREF _Toc470682228 \h </w:instrText>
+              <w:instrText xml:space="preserve"> PAGEREF _Toc470683060 \h </w:instrText>
             </w:r>
             <w:r>
               <w:rPr>
@@ -5408,7 +5405,7 @@
               <w:lang w:eastAsia="it-IT"/>
             </w:rPr>
           </w:pPr>
-          <w:hyperlink w:anchor="_Toc470682229" w:history="1">
+          <w:hyperlink w:anchor="_Toc470683061" w:history="1">
             <w:r>
               <w:rPr>
                 <w:rStyle w:val="Collegamentoipertestuale"/>
@@ -5452,7 +5449,7 @@
                 <w:noProof/>
                 <w:webHidden/>
               </w:rPr>
-              <w:instrText xml:space="preserve"> PAGEREF _Toc470682229 \h </w:instrText>
+              <w:instrText xml:space="preserve"> PAGEREF _Toc470683061 \h </w:instrText>
             </w:r>
             <w:r>
               <w:rPr>
@@ -5496,7 +5493,7 @@
               <w:lang w:eastAsia="it-IT"/>
             </w:rPr>
           </w:pPr>
-          <w:hyperlink w:anchor="_Toc470682230" w:history="1">
+          <w:hyperlink w:anchor="_Toc470683062" w:history="1">
             <w:r>
               <w:rPr>
                 <w:rStyle w:val="Collegamentoipertestuale"/>
@@ -5540,7 +5537,7 @@
                 <w:noProof/>
                 <w:webHidden/>
               </w:rPr>
-              <w:instrText xml:space="preserve"> PAGEREF _Toc470682230 \h </w:instrText>
+              <w:instrText xml:space="preserve"> PAGEREF _Toc470683062 \h </w:instrText>
             </w:r>
             <w:r>
               <w:rPr>
@@ -5584,7 +5581,7 @@
               <w:lang w:eastAsia="it-IT"/>
             </w:rPr>
           </w:pPr>
-          <w:hyperlink w:anchor="_Toc470682231" w:history="1">
+          <w:hyperlink w:anchor="_Toc470683063" w:history="1">
             <w:r>
               <w:rPr>
                 <w:rStyle w:val="Collegamentoipertestuale"/>
@@ -5634,7 +5631,7 @@
                 <w:noProof/>
                 <w:webHidden/>
               </w:rPr>
-              <w:instrText xml:space="preserve"> PAGEREF _Toc470682231 \h </w:instrText>
+              <w:instrText xml:space="preserve"> PAGEREF _Toc470683063 \h </w:instrText>
             </w:r>
             <w:r>
               <w:rPr>
@@ -5678,7 +5675,7 @@
               <w:lang w:eastAsia="it-IT"/>
             </w:rPr>
           </w:pPr>
-          <w:hyperlink w:anchor="_Toc470682232" w:history="1">
+          <w:hyperlink w:anchor="_Toc470683064" w:history="1">
             <w:r>
               <w:rPr>
                 <w:rStyle w:val="Collegamentoipertestuale"/>
@@ -5722,7 +5719,7 @@
                 <w:noProof/>
                 <w:webHidden/>
               </w:rPr>
-              <w:instrText xml:space="preserve"> PAGEREF _Toc470682232 \h </w:instrText>
+              <w:instrText xml:space="preserve"> PAGEREF _Toc470683064 \h </w:instrText>
             </w:r>
             <w:r>
               <w:rPr>
@@ -5766,7 +5763,7 @@
               <w:lang w:eastAsia="it-IT"/>
             </w:rPr>
           </w:pPr>
-          <w:hyperlink w:anchor="_Toc470682233" w:history="1">
+          <w:hyperlink w:anchor="_Toc470683065" w:history="1">
             <w:r>
               <w:rPr>
                 <w:rStyle w:val="Collegamentoipertestuale"/>
@@ -5816,7 +5813,7 @@
                 <w:noProof/>
                 <w:webHidden/>
               </w:rPr>
-              <w:instrText xml:space="preserve"> PAGEREF _Toc470682233 \h </w:instrText>
+              <w:instrText xml:space="preserve"> PAGEREF _Toc470683065 \h </w:instrText>
             </w:r>
             <w:r>
               <w:rPr>
@@ -5860,7 +5857,7 @@
               <w:lang w:eastAsia="it-IT"/>
             </w:rPr>
           </w:pPr>
-          <w:hyperlink w:anchor="_Toc470682234" w:history="1">
+          <w:hyperlink w:anchor="_Toc470683066" w:history="1">
             <w:r>
               <w:rPr>
                 <w:rStyle w:val="Collegamentoipertestuale"/>
@@ -5904,7 +5901,7 @@
                 <w:noProof/>
                 <w:webHidden/>
               </w:rPr>
-              <w:instrText xml:space="preserve"> PAGEREF _Toc470682234 \h </w:instrText>
+              <w:instrText xml:space="preserve"> PAGEREF _Toc470683066 \h </w:instrText>
             </w:r>
             <w:r>
               <w:rPr>
@@ -5948,7 +5945,7 @@
               <w:lang w:eastAsia="it-IT"/>
             </w:rPr>
           </w:pPr>
-          <w:hyperlink w:anchor="_Toc470682235" w:history="1">
+          <w:hyperlink w:anchor="_Toc470683067" w:history="1">
             <w:r>
               <w:rPr>
                 <w:rStyle w:val="Collegamentoipertestuale"/>
@@ -5992,7 +5989,7 @@
                 <w:noProof/>
                 <w:webHidden/>
               </w:rPr>
-              <w:instrText xml:space="preserve"> PAGEREF _Toc470682235 \h </w:instrText>
+              <w:instrText xml:space="preserve"> PAGEREF _Toc470683067 \h </w:instrText>
             </w:r>
             <w:r>
               <w:rPr>
@@ -6036,7 +6033,7 @@
               <w:lang w:eastAsia="it-IT"/>
             </w:rPr>
           </w:pPr>
-          <w:hyperlink w:anchor="_Toc470682236" w:history="1">
+          <w:hyperlink w:anchor="_Toc470683068" w:history="1">
             <w:r>
               <w:rPr>
                 <w:rStyle w:val="Collegamentoipertestuale"/>
@@ -6080,7 +6077,7 @@
                 <w:noProof/>
                 <w:webHidden/>
               </w:rPr>
-              <w:instrText xml:space="preserve"> PAGEREF _Toc470682236 \h </w:instrText>
+              <w:instrText xml:space="preserve"> PAGEREF _Toc470683068 \h </w:instrText>
             </w:r>
             <w:r>
               <w:rPr>
@@ -6125,7 +6122,7 @@
               <w:lang w:eastAsia="it-IT"/>
             </w:rPr>
           </w:pPr>
-          <w:hyperlink w:anchor="_Toc470682237" w:history="1">
+          <w:hyperlink w:anchor="_Toc470683069" w:history="1">
             <w:r>
               <w:rPr>
                 <w:rStyle w:val="Collegamentoipertestuale"/>
@@ -6170,7 +6167,7 @@
                 <w:noProof/>
                 <w:webHidden/>
               </w:rPr>
-              <w:instrText xml:space="preserve"> PAGEREF _Toc470682237 \h </w:instrText>
+              <w:instrText xml:space="preserve"> PAGEREF _Toc470683069 \h </w:instrText>
             </w:r>
             <w:r>
               <w:rPr>
@@ -6214,7 +6211,7 @@
               <w:lang w:eastAsia="it-IT"/>
             </w:rPr>
           </w:pPr>
-          <w:hyperlink w:anchor="_Toc470682238" w:history="1">
+          <w:hyperlink w:anchor="_Toc470683070" w:history="1">
             <w:r>
               <w:rPr>
                 <w:rStyle w:val="Collegamentoipertestuale"/>
@@ -6258,7 +6255,7 @@
                 <w:noProof/>
                 <w:webHidden/>
               </w:rPr>
-              <w:instrText xml:space="preserve"> PAGEREF _Toc470682238 \h </w:instrText>
+              <w:instrText xml:space="preserve"> PAGEREF _Toc470683070 \h </w:instrText>
             </w:r>
             <w:r>
               <w:rPr>
@@ -6302,7 +6299,7 @@
               <w:lang w:eastAsia="it-IT"/>
             </w:rPr>
           </w:pPr>
-          <w:hyperlink w:anchor="_Toc470682239" w:history="1">
+          <w:hyperlink w:anchor="_Toc470683071" w:history="1">
             <w:r>
               <w:rPr>
                 <w:rStyle w:val="Collegamentoipertestuale"/>
@@ -6346,7 +6343,7 @@
                 <w:noProof/>
                 <w:webHidden/>
               </w:rPr>
-              <w:instrText xml:space="preserve"> PAGEREF _Toc470682239 \h </w:instrText>
+              <w:instrText xml:space="preserve"> PAGEREF _Toc470683071 \h </w:instrText>
             </w:r>
             <w:r>
               <w:rPr>
@@ -6390,7 +6387,7 @@
               <w:lang w:eastAsia="it-IT"/>
             </w:rPr>
           </w:pPr>
-          <w:hyperlink w:anchor="_Toc470682240" w:history="1">
+          <w:hyperlink w:anchor="_Toc470683072" w:history="1">
             <w:r>
               <w:rPr>
                 <w:rStyle w:val="Collegamentoipertestuale"/>
@@ -6434,7 +6431,7 @@
                 <w:noProof/>
                 <w:webHidden/>
               </w:rPr>
-              <w:instrText xml:space="preserve"> PAGEREF _Toc470682240 \h </w:instrText>
+              <w:instrText xml:space="preserve"> PAGEREF _Toc470683072 \h </w:instrText>
             </w:r>
             <w:r>
               <w:rPr>
@@ -6478,7 +6475,7 @@
               <w:lang w:eastAsia="it-IT"/>
             </w:rPr>
           </w:pPr>
-          <w:hyperlink w:anchor="_Toc470682241" w:history="1">
+          <w:hyperlink w:anchor="_Toc470683073" w:history="1">
             <w:r>
               <w:rPr>
                 <w:rStyle w:val="Collegamentoipertestuale"/>
@@ -6522,7 +6519,7 @@
                 <w:noProof/>
                 <w:webHidden/>
               </w:rPr>
-              <w:instrText xml:space="preserve"> PAGEREF _Toc470682241 \h </w:instrText>
+              <w:instrText xml:space="preserve"> PAGEREF _Toc470683073 \h </w:instrText>
             </w:r>
             <w:r>
               <w:rPr>
@@ -6566,7 +6563,7 @@
               <w:lang w:eastAsia="it-IT"/>
             </w:rPr>
           </w:pPr>
-          <w:hyperlink w:anchor="_Toc470682242" w:history="1">
+          <w:hyperlink w:anchor="_Toc470683074" w:history="1">
             <w:r>
               <w:rPr>
                 <w:rStyle w:val="Collegamentoipertestuale"/>
@@ -6610,7 +6607,7 @@
                 <w:noProof/>
                 <w:webHidden/>
               </w:rPr>
-              <w:instrText xml:space="preserve"> PAGEREF _Toc470682242 \h </w:instrText>
+              <w:instrText xml:space="preserve"> PAGEREF _Toc470683074 \h </w:instrText>
             </w:r>
             <w:r>
               <w:rPr>
@@ -6655,7 +6652,7 @@
               <w:lang w:eastAsia="it-IT"/>
             </w:rPr>
           </w:pPr>
-          <w:hyperlink w:anchor="_Toc470682243" w:history="1">
+          <w:hyperlink w:anchor="_Toc470683075" w:history="1">
             <w:r>
               <w:rPr>
                 <w:rStyle w:val="Collegamentoipertestuale"/>
@@ -6700,7 +6697,7 @@
                 <w:noProof/>
                 <w:webHidden/>
               </w:rPr>
-              <w:instrText xml:space="preserve"> PAGEREF _Toc470682243 \h </w:instrText>
+              <w:instrText xml:space="preserve"> PAGEREF _Toc470683075 \h </w:instrText>
             </w:r>
             <w:r>
               <w:rPr>
@@ -6744,7 +6741,7 @@
               <w:lang w:eastAsia="it-IT"/>
             </w:rPr>
           </w:pPr>
-          <w:hyperlink w:anchor="_Toc470682244" w:history="1">
+          <w:hyperlink w:anchor="_Toc470683076" w:history="1">
             <w:r>
               <w:rPr>
                 <w:rStyle w:val="Collegamentoipertestuale"/>
@@ -6788,7 +6785,7 @@
                 <w:noProof/>
                 <w:webHidden/>
               </w:rPr>
-              <w:instrText xml:space="preserve"> PAGEREF _Toc470682244 \h </w:instrText>
+              <w:instrText xml:space="preserve"> PAGEREF _Toc470683076 \h </w:instrText>
             </w:r>
             <w:r>
               <w:rPr>
@@ -6832,7 +6829,7 @@
               <w:lang w:eastAsia="it-IT"/>
             </w:rPr>
           </w:pPr>
-          <w:hyperlink w:anchor="_Toc470682245" w:history="1">
+          <w:hyperlink w:anchor="_Toc470683077" w:history="1">
             <w:r>
               <w:rPr>
                 <w:rStyle w:val="Collegamentoipertestuale"/>
@@ -6876,7 +6873,7 @@
                 <w:noProof/>
                 <w:webHidden/>
               </w:rPr>
-              <w:instrText xml:space="preserve"> PAGEREF _Toc470682245 \h </w:instrText>
+              <w:instrText xml:space="preserve"> PAGEREF _Toc470683077 \h </w:instrText>
             </w:r>
             <w:r>
               <w:rPr>
@@ -6920,7 +6917,7 @@
               <w:lang w:eastAsia="it-IT"/>
             </w:rPr>
           </w:pPr>
-          <w:hyperlink w:anchor="_Toc470682246" w:history="1">
+          <w:hyperlink w:anchor="_Toc470683078" w:history="1">
             <w:r>
               <w:rPr>
                 <w:rStyle w:val="Collegamentoipertestuale"/>
@@ -6964,7 +6961,7 @@
                 <w:noProof/>
                 <w:webHidden/>
               </w:rPr>
-              <w:instrText xml:space="preserve"> PAGEREF _Toc470682246 \h </w:instrText>
+              <w:instrText xml:space="preserve"> PAGEREF _Toc470683078 \h </w:instrText>
             </w:r>
             <w:r>
               <w:rPr>
@@ -7008,7 +7005,7 @@
               <w:lang w:eastAsia="it-IT"/>
             </w:rPr>
           </w:pPr>
-          <w:hyperlink w:anchor="_Toc470682247" w:history="1">
+          <w:hyperlink w:anchor="_Toc470683079" w:history="1">
             <w:r>
               <w:rPr>
                 <w:rStyle w:val="Collegamentoipertestuale"/>
@@ -7052,7 +7049,7 @@
                 <w:noProof/>
                 <w:webHidden/>
               </w:rPr>
-              <w:instrText xml:space="preserve"> PAGEREF _Toc470682247 \h </w:instrText>
+              <w:instrText xml:space="preserve"> PAGEREF _Toc470683079 \h </w:instrText>
             </w:r>
             <w:r>
               <w:rPr>
@@ -7096,7 +7093,7 @@
               <w:lang w:eastAsia="it-IT"/>
             </w:rPr>
           </w:pPr>
-          <w:hyperlink w:anchor="_Toc470682248" w:history="1">
+          <w:hyperlink w:anchor="_Toc470683080" w:history="1">
             <w:r>
               <w:rPr>
                 <w:rStyle w:val="Collegamentoipertestuale"/>
@@ -7140,7 +7137,7 @@
                 <w:noProof/>
                 <w:webHidden/>
               </w:rPr>
-              <w:instrText xml:space="preserve"> PAGEREF _Toc470682248 \h </w:instrText>
+              <w:instrText xml:space="preserve"> PAGEREF _Toc470683080 \h </w:instrText>
             </w:r>
             <w:r>
               <w:rPr>
@@ -7184,7 +7181,7 @@
               <w:lang w:eastAsia="it-IT"/>
             </w:rPr>
           </w:pPr>
-          <w:hyperlink w:anchor="_Toc470682249" w:history="1">
+          <w:hyperlink w:anchor="_Toc470683081" w:history="1">
             <w:r>
               <w:rPr>
                 <w:rStyle w:val="Collegamentoipertestuale"/>
@@ -7228,7 +7225,7 @@
                 <w:noProof/>
                 <w:webHidden/>
               </w:rPr>
-              <w:instrText xml:space="preserve"> PAGEREF _Toc470682249 \h </w:instrText>
+              <w:instrText xml:space="preserve"> PAGEREF _Toc470683081 \h </w:instrText>
             </w:r>
             <w:r>
               <w:rPr>
@@ -7275,7 +7272,7 @@
               <w:lang w:eastAsia="it-IT"/>
             </w:rPr>
           </w:pPr>
-          <w:hyperlink w:anchor="_Toc470682250" w:history="1">
+          <w:hyperlink w:anchor="_Toc470683082" w:history="1">
             <w:r>
               <w:rPr>
                 <w:rStyle w:val="Collegamentoipertestuale"/>
@@ -7322,7 +7319,7 @@
                 <w:noProof/>
                 <w:webHidden/>
               </w:rPr>
-              <w:instrText xml:space="preserve"> PAGEREF _Toc470682250 \h </w:instrText>
+              <w:instrText xml:space="preserve"> PAGEREF _Toc470683082 \h </w:instrText>
             </w:r>
             <w:r>
               <w:rPr>
@@ -7381,7 +7378,7 @@
         <w:pStyle w:val="Titolo1"/>
         <w:ind w:left="0"/>
       </w:pPr>
-      <w:bookmarkStart w:id="1" w:name="_Toc470682178"/>
+      <w:bookmarkStart w:id="1" w:name="_Toc470683010"/>
       <w:r>
         <w:rPr>
           <w:lang w:val="en-US"/>
@@ -7398,7 +7395,7 @@
           <w:lang w:val="en-GB"/>
         </w:rPr>
       </w:pPr>
-      <w:bookmarkStart w:id="2" w:name="_Toc470682179"/>
+      <w:bookmarkStart w:id="2" w:name="_Toc470683011"/>
       <w:r>
         <w:rPr>
           <w:lang w:val="en-GB"/>
@@ -7414,7 +7411,7 @@
           <w:lang w:val="en-GB"/>
         </w:rPr>
       </w:pPr>
-      <w:bookmarkStart w:id="3" w:name="_Toc470682180"/>
+      <w:bookmarkStart w:id="3" w:name="_Toc470683012"/>
       <w:r>
         <w:rPr>
           <w:lang w:val="en-GB"/>
@@ -7450,7 +7447,7 @@
           <w:lang w:val="en-GB"/>
         </w:rPr>
       </w:pPr>
-      <w:bookmarkStart w:id="4" w:name="_Toc470682181"/>
+      <w:bookmarkStart w:id="4" w:name="_Toc470683013"/>
       <w:r>
         <w:rPr>
           <w:lang w:val="en-GB"/>
@@ -7544,7 +7541,7 @@
       <w:pPr>
         <w:pStyle w:val="Titolo2"/>
       </w:pPr>
-      <w:bookmarkStart w:id="5" w:name="_Toc470682182"/>
+      <w:bookmarkStart w:id="5" w:name="_Toc470683014"/>
       <w:r>
         <w:t>List of Definitions and Abbreviations</w:t>
       </w:r>
@@ -7993,7 +7990,7 @@
       <w:pPr>
         <w:pStyle w:val="Titolo2"/>
       </w:pPr>
-      <w:bookmarkStart w:id="6" w:name="_Toc470682183"/>
+      <w:bookmarkStart w:id="6" w:name="_Toc470683015"/>
       <w:r>
         <w:lastRenderedPageBreak/>
         <w:t>List of Reference Documents</w:t>
@@ -8101,7 +8098,7 @@
           <w:lang w:val="en-GB"/>
         </w:rPr>
       </w:pPr>
-      <w:bookmarkStart w:id="7" w:name="_Toc470682184"/>
+      <w:bookmarkStart w:id="7" w:name="_Toc470683016"/>
       <w:r>
         <w:rPr>
           <w:lang w:val="en-GB"/>
@@ -8114,7 +8111,7 @@
       <w:pPr>
         <w:pStyle w:val="Titolo2"/>
       </w:pPr>
-      <w:bookmarkStart w:id="8" w:name="_Toc470682185"/>
+      <w:bookmarkStart w:id="8" w:name="_Toc470683017"/>
       <w:r>
         <w:t>Entry Criteria</w:t>
       </w:r>
@@ -8130,7 +8127,7 @@
         <mc:AlternateContent>
           <mc:Choice Requires="wps">
             <w:drawing>
-              <wp:anchor distT="45720" distB="45720" distL="114300" distR="114300" simplePos="0" relativeHeight="251637760" behindDoc="0" locked="0" layoutInCell="1" allowOverlap="1" wp14:anchorId="4380338C" wp14:editId="355DD3C0">
+              <wp:anchor distT="45720" distB="45720" distL="114300" distR="114300" simplePos="0" relativeHeight="251644416" behindDoc="0" locked="0" layoutInCell="1" allowOverlap="1" wp14:anchorId="4380338C" wp14:editId="355DD3C0">
                 <wp:simplePos x="0" y="0"/>
                 <wp:positionH relativeFrom="column">
                   <wp:posOffset>5282358</wp:posOffset>
@@ -8219,7 +8216,7 @@
                 <v:stroke joinstyle="miter"/>
                 <v:path gradientshapeok="t" o:connecttype="rect"/>
               </v:shapetype>
-              <v:shape id="Casella di testo 2" o:spid="_x0000_s1030" type="#_x0000_t202" style="position:absolute;margin-left:415.95pt;margin-top:267.7pt;width:60.55pt;height:28.5pt;z-index:251637760;visibility:visible;mso-wrap-style:square;mso-width-percent:0;mso-height-percent:0;mso-wrap-distance-left:9pt;mso-wrap-distance-top:3.6pt;mso-wrap-distance-right:9pt;mso-wrap-distance-bottom:3.6pt;mso-position-horizontal:absolute;mso-position-horizontal-relative:text;mso-position-vertical:absolute;mso-position-vertical-relative:text;mso-width-percent:0;mso-height-percent:0;mso-width-relative:margin;mso-height-relative:margin;v-text-anchor:top" o:gfxdata="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" stroked="f">
+              <v:shape id="Casella di testo 2" o:spid="_x0000_s1030" type="#_x0000_t202" style="position:absolute;margin-left:415.95pt;margin-top:267.7pt;width:60.55pt;height:28.5pt;z-index:251644416;visibility:visible;mso-wrap-style:square;mso-width-percent:0;mso-height-percent:0;mso-wrap-distance-left:9pt;mso-wrap-distance-top:3.6pt;mso-wrap-distance-right:9pt;mso-wrap-distance-bottom:3.6pt;mso-position-horizontal:absolute;mso-position-horizontal-relative:text;mso-position-vertical:absolute;mso-position-vertical-relative:text;mso-width-percent:0;mso-height-percent:0;mso-width-relative:margin;mso-height-relative:margin;v-text-anchor:top" o:gfxdata="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" stroked="f">
                 <v:textbox>
                   <w:txbxContent>
                     <w:p>
@@ -8262,7 +8259,7 @@
         <mc:AlternateContent>
           <mc:Choice Requires="wps">
             <w:drawing>
-              <wp:anchor distT="0" distB="0" distL="114300" distR="114300" simplePos="0" relativeHeight="251631616" behindDoc="0" locked="0" layoutInCell="1" allowOverlap="1" wp14:anchorId="5B7C007A" wp14:editId="6B912B63">
+              <wp:anchor distT="0" distB="0" distL="114300" distR="114300" simplePos="0" relativeHeight="251641344" behindDoc="0" locked="0" layoutInCell="1" allowOverlap="1" wp14:anchorId="5B7C007A" wp14:editId="6B912B63">
                 <wp:simplePos x="0" y="0"/>
                 <wp:positionH relativeFrom="column">
                   <wp:posOffset>1425581</wp:posOffset>
@@ -8322,7 +8319,7 @@
           </mc:Choice>
           <mc:Fallback>
             <w:pict>
-              <v:rect w14:anchorId="3BBB8B14" id="Rettangolo 14" o:spid="_x0000_s1026" style="position:absolute;margin-left:112.25pt;margin-top:254.15pt;width:298.65pt;height:44.35pt;z-index:251631616;visibility:visible;mso-wrap-style:square;mso-wrap-distance-left:9pt;mso-wrap-distance-top:0;mso-wrap-distance-right:9pt;mso-wrap-distance-bottom:0;mso-position-horizontal:absolute;mso-position-horizontal-relative:text;mso-position-vertical:absolute;mso-position-vertical-relative:text;v-text-anchor:middle" o:gfxdata="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" filled="f" strokecolor="#0070c0" strokeweight="2.25pt">
+              <v:rect w14:anchorId="74F28AA9" id="Rettangolo 14" o:spid="_x0000_s1026" style="position:absolute;margin-left:112.25pt;margin-top:254.15pt;width:298.65pt;height:44.35pt;z-index:251641344;visibility:visible;mso-wrap-style:square;mso-wrap-distance-left:9pt;mso-wrap-distance-top:0;mso-wrap-distance-right:9pt;mso-wrap-distance-bottom:0;mso-position-horizontal:absolute;mso-position-horizontal-relative:text;mso-position-vertical:absolute;mso-position-vertical-relative:text;v-text-anchor:middle" o:gfxdata="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" filled="f" strokecolor="#0070c0" strokeweight="2.25pt">
                 <v:shadow on="t" color="black" opacity="22937f" origin=",.5" offset="0,.63889mm"/>
               </v:rect>
             </w:pict>
@@ -8337,7 +8334,7 @@
         <mc:AlternateContent>
           <mc:Choice Requires="wps">
             <w:drawing>
-              <wp:anchor distT="45720" distB="45720" distL="114300" distR="114300" simplePos="0" relativeHeight="251629568" behindDoc="0" locked="0" layoutInCell="1" allowOverlap="1" wp14:anchorId="4130FF93" wp14:editId="3B3A6F79">
+              <wp:anchor distT="45720" distB="45720" distL="114300" distR="114300" simplePos="0" relativeHeight="251640320" behindDoc="0" locked="0" layoutInCell="1" allowOverlap="1" wp14:anchorId="4130FF93" wp14:editId="3B3A6F79">
                 <wp:simplePos x="0" y="0"/>
                 <wp:positionH relativeFrom="column">
                   <wp:posOffset>5254480</wp:posOffset>
@@ -8416,7 +8413,7 @@
           </mc:Choice>
           <mc:Fallback>
             <w:pict>
-              <v:shape w14:anchorId="4130FF93" id="_x0000_s1031" type="#_x0000_t202" style="position:absolute;margin-left:413.75pt;margin-top:202.8pt;width:64.15pt;height:31.35pt;z-index:251629568;visibility:visible;mso-wrap-style:square;mso-width-percent:0;mso-height-percent:0;mso-wrap-distance-left:9pt;mso-wrap-distance-top:3.6pt;mso-wrap-distance-right:9pt;mso-wrap-distance-bottom:3.6pt;mso-position-horizontal:absolute;mso-position-horizontal-relative:text;mso-position-vertical:absolute;mso-position-vertical-relative:text;mso-width-percent:0;mso-height-percent:0;mso-width-relative:margin;mso-height-relative:margin;v-text-anchor:top" o:gfxdata="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" stroked="f">
+              <v:shape w14:anchorId="4130FF93" id="_x0000_s1031" type="#_x0000_t202" style="position:absolute;margin-left:413.75pt;margin-top:202.8pt;width:64.15pt;height:31.35pt;z-index:251640320;visibility:visible;mso-wrap-style:square;mso-width-percent:0;mso-height-percent:0;mso-wrap-distance-left:9pt;mso-wrap-distance-top:3.6pt;mso-wrap-distance-right:9pt;mso-wrap-distance-bottom:3.6pt;mso-position-horizontal:absolute;mso-position-horizontal-relative:text;mso-position-vertical:absolute;mso-position-vertical-relative:text;mso-width-percent:0;mso-height-percent:0;mso-width-relative:margin;mso-height-relative:margin;v-text-anchor:top" o:gfxdata="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" stroked="f">
                 <v:textbox>
                   <w:txbxContent>
                     <w:p>
@@ -8453,7 +8450,7 @@
         <mc:AlternateContent>
           <mc:Choice Requires="wps">
             <w:drawing>
-              <wp:anchor distT="0" distB="0" distL="114300" distR="114300" simplePos="0" relativeHeight="251627520" behindDoc="0" locked="0" layoutInCell="1" allowOverlap="1" wp14:anchorId="233D662B" wp14:editId="4BD34E32">
+              <wp:anchor distT="0" distB="0" distL="114300" distR="114300" simplePos="0" relativeHeight="251639296" behindDoc="0" locked="0" layoutInCell="1" allowOverlap="1" wp14:anchorId="233D662B" wp14:editId="4BD34E32">
                 <wp:simplePos x="0" y="0"/>
                 <wp:positionH relativeFrom="column">
                   <wp:posOffset>1416527</wp:posOffset>
@@ -8519,7 +8516,7 @@
           </mc:Choice>
           <mc:Fallback>
             <w:pict>
-              <v:rect w14:anchorId="2D9BF85F" id="Rettangolo 3" o:spid="_x0000_s1026" style="position:absolute;margin-left:111.55pt;margin-top:174.3pt;width:299.4pt;height:78.4pt;z-index:251627520;visibility:visible;mso-wrap-style:square;mso-width-percent:0;mso-height-percent:0;mso-wrap-distance-left:9pt;mso-wrap-distance-top:0;mso-wrap-distance-right:9pt;mso-wrap-distance-bottom:0;mso-position-horizontal:absolute;mso-position-horizontal-relative:text;mso-position-vertical:absolute;mso-position-vertical-relative:text;mso-width-percent:0;mso-height-percent:0;mso-width-relative:margin;mso-height-relative:margin;v-text-anchor:middle" o:gfxdata="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" filled="f" strokecolor="red" strokeweight="2.25pt">
+              <v:rect w14:anchorId="6B65FB49" id="Rettangolo 3" o:spid="_x0000_s1026" style="position:absolute;margin-left:111.55pt;margin-top:174.3pt;width:299.4pt;height:78.4pt;z-index:251639296;visibility:visible;mso-wrap-style:square;mso-width-percent:0;mso-height-percent:0;mso-wrap-distance-left:9pt;mso-wrap-distance-top:0;mso-wrap-distance-right:9pt;mso-wrap-distance-bottom:0;mso-position-horizontal:absolute;mso-position-horizontal-relative:text;mso-position-vertical:absolute;mso-position-vertical-relative:text;mso-width-percent:0;mso-height-percent:0;mso-width-relative:margin;mso-height-relative:margin;v-text-anchor:middle" o:gfxdata="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" filled="f" strokecolor="red" strokeweight="2.25pt">
                 <v:shadow on="t" color="black" opacity="22937f" origin=",.5" offset="0,.63889mm"/>
               </v:rect>
             </w:pict>
@@ -8697,7 +8694,7 @@
           <w:lang w:val="en-GB"/>
         </w:rPr>
       </w:pPr>
-      <w:bookmarkStart w:id="9" w:name="_Toc470682186"/>
+      <w:bookmarkStart w:id="9" w:name="_Toc470683018"/>
       <w:r>
         <w:rPr>
           <w:lang w:val="en-GB"/>
@@ -8714,7 +8711,7 @@
           <w:lang w:val="en-GB"/>
         </w:rPr>
       </w:pPr>
-      <w:bookmarkStart w:id="10" w:name="_Toc470682187"/>
+      <w:bookmarkStart w:id="10" w:name="_Toc470683019"/>
       <w:r>
         <w:rPr>
           <w:lang w:val="en-GB"/>
@@ -8835,7 +8832,7 @@
         </w:rPr>
       </w:pPr>
       <w:bookmarkStart w:id="11" w:name="_Dependencies_Identification"/>
-      <w:bookmarkStart w:id="12" w:name="_Toc470682188"/>
+      <w:bookmarkStart w:id="12" w:name="_Toc470683020"/>
       <w:bookmarkEnd w:id="11"/>
       <w:r>
         <w:rPr>
@@ -9943,7 +9940,7 @@
                 <w:lang w:eastAsia="it-IT"/>
               </w:rPr>
               <w:drawing>
-                <wp:anchor distT="0" distB="0" distL="114300" distR="114300" simplePos="0" relativeHeight="251664384" behindDoc="0" locked="0" layoutInCell="1" allowOverlap="1" wp14:anchorId="1CBD6466" wp14:editId="6D9F83EC">
+                <wp:anchor distT="0" distB="0" distL="114300" distR="114300" simplePos="0" relativeHeight="251663872" behindDoc="0" locked="0" layoutInCell="1" allowOverlap="1" wp14:anchorId="1CBD6466" wp14:editId="6D9F83EC">
                   <wp:simplePos x="0" y="0"/>
                   <wp:positionH relativeFrom="column">
                     <wp:posOffset>114180</wp:posOffset>
@@ -10059,7 +10056,7 @@
                 <w:lang w:eastAsia="it-IT"/>
               </w:rPr>
               <w:drawing>
-                <wp:anchor distT="0" distB="0" distL="114300" distR="114300" simplePos="0" relativeHeight="251666432" behindDoc="0" locked="0" layoutInCell="1" allowOverlap="1" wp14:anchorId="7D80D5D5" wp14:editId="1B94DCAA">
+                <wp:anchor distT="0" distB="0" distL="114300" distR="114300" simplePos="0" relativeHeight="251664896" behindDoc="0" locked="0" layoutInCell="1" allowOverlap="1" wp14:anchorId="7D80D5D5" wp14:editId="1B94DCAA">
                   <wp:simplePos x="0" y="0"/>
                   <wp:positionH relativeFrom="column">
                     <wp:posOffset>125315</wp:posOffset>
@@ -10195,7 +10192,7 @@
                 <w:lang w:eastAsia="it-IT"/>
               </w:rPr>
               <w:drawing>
-                <wp:anchor distT="0" distB="0" distL="114300" distR="114300" simplePos="0" relativeHeight="251668480" behindDoc="0" locked="0" layoutInCell="1" allowOverlap="1" wp14:anchorId="4F5A2008" wp14:editId="38E216D6">
+                <wp:anchor distT="0" distB="0" distL="114300" distR="114300" simplePos="0" relativeHeight="251665920" behindDoc="0" locked="0" layoutInCell="1" allowOverlap="1" wp14:anchorId="4F5A2008" wp14:editId="38E216D6">
                   <wp:simplePos x="0" y="0"/>
                   <wp:positionH relativeFrom="column">
                     <wp:posOffset>88900</wp:posOffset>
@@ -10328,7 +10325,7 @@
                 <w:lang w:eastAsia="it-IT"/>
               </w:rPr>
               <w:drawing>
-                <wp:anchor distT="0" distB="0" distL="114300" distR="114300" simplePos="0" relativeHeight="251670528" behindDoc="0" locked="0" layoutInCell="1" allowOverlap="1" wp14:anchorId="783F13A6" wp14:editId="5492E89B">
+                <wp:anchor distT="0" distB="0" distL="114300" distR="114300" simplePos="0" relativeHeight="251666944" behindDoc="0" locked="0" layoutInCell="1" allowOverlap="1" wp14:anchorId="783F13A6" wp14:editId="5492E89B">
                   <wp:simplePos x="0" y="0"/>
                   <wp:positionH relativeFrom="column">
                     <wp:posOffset>124045</wp:posOffset>
@@ -10459,7 +10456,7 @@
               </w:rPr>
               <w:lastRenderedPageBreak/>
               <w:drawing>
-                <wp:anchor distT="0" distB="0" distL="114300" distR="114300" simplePos="0" relativeHeight="251686912" behindDoc="0" locked="0" layoutInCell="1" allowOverlap="1" wp14:anchorId="27B969A8" wp14:editId="22F26C7C">
+                <wp:anchor distT="0" distB="0" distL="114300" distR="114300" simplePos="0" relativeHeight="251675136" behindDoc="0" locked="0" layoutInCell="1" allowOverlap="1" wp14:anchorId="27B969A8" wp14:editId="22F26C7C">
                   <wp:simplePos x="0" y="0"/>
                   <wp:positionH relativeFrom="column">
                     <wp:posOffset>-3810</wp:posOffset>
@@ -10782,7 +10779,7 @@
                 <w:lang w:eastAsia="it-IT"/>
               </w:rPr>
               <w:drawing>
-                <wp:anchor distT="0" distB="0" distL="114300" distR="114300" simplePos="0" relativeHeight="251684864" behindDoc="0" locked="0" layoutInCell="1" allowOverlap="1" wp14:anchorId="65CDBA4E" wp14:editId="49389349">
+                <wp:anchor distT="0" distB="0" distL="114300" distR="114300" simplePos="0" relativeHeight="251674112" behindDoc="0" locked="0" layoutInCell="1" allowOverlap="1" wp14:anchorId="65CDBA4E" wp14:editId="49389349">
                   <wp:simplePos x="0" y="0"/>
                   <wp:positionH relativeFrom="column">
                     <wp:posOffset>202986</wp:posOffset>
@@ -10865,7 +10862,7 @@
                 <w:lang w:eastAsia="it-IT"/>
               </w:rPr>
               <w:drawing>
-                <wp:anchor distT="0" distB="0" distL="114300" distR="114300" simplePos="0" relativeHeight="251676672" behindDoc="0" locked="0" layoutInCell="1" allowOverlap="1" wp14:anchorId="49D994BC" wp14:editId="1A7720E0">
+                <wp:anchor distT="0" distB="0" distL="114300" distR="114300" simplePos="0" relativeHeight="251670016" behindDoc="0" locked="0" layoutInCell="1" allowOverlap="1" wp14:anchorId="49D994BC" wp14:editId="1A7720E0">
                   <wp:simplePos x="0" y="0"/>
                   <wp:positionH relativeFrom="column">
                     <wp:posOffset>57495</wp:posOffset>
@@ -10948,7 +10945,7 @@
                 <w:lang w:eastAsia="it-IT"/>
               </w:rPr>
               <w:drawing>
-                <wp:anchor distT="0" distB="0" distL="114300" distR="114300" simplePos="0" relativeHeight="251680768" behindDoc="0" locked="0" layoutInCell="1" allowOverlap="1" wp14:anchorId="49829F0D" wp14:editId="6735048B">
+                <wp:anchor distT="0" distB="0" distL="114300" distR="114300" simplePos="0" relativeHeight="251672064" behindDoc="0" locked="0" layoutInCell="1" allowOverlap="1" wp14:anchorId="49829F0D" wp14:editId="6735048B">
                   <wp:simplePos x="0" y="0"/>
                   <wp:positionH relativeFrom="column">
                     <wp:posOffset>73227</wp:posOffset>
@@ -11033,7 +11030,7 @@
                 <w:lang w:eastAsia="it-IT"/>
               </w:rPr>
               <w:drawing>
-                <wp:anchor distT="0" distB="0" distL="114300" distR="114300" simplePos="0" relativeHeight="251678720" behindDoc="0" locked="0" layoutInCell="1" allowOverlap="1" wp14:anchorId="2A36ABF4" wp14:editId="77FC3A29">
+                <wp:anchor distT="0" distB="0" distL="114300" distR="114300" simplePos="0" relativeHeight="251671040" behindDoc="0" locked="0" layoutInCell="1" allowOverlap="1" wp14:anchorId="2A36ABF4" wp14:editId="77FC3A29">
                   <wp:simplePos x="0" y="0"/>
                   <wp:positionH relativeFrom="column">
                     <wp:posOffset>122140</wp:posOffset>
@@ -11117,7 +11114,7 @@
                 <w:lang w:eastAsia="it-IT"/>
               </w:rPr>
               <w:drawing>
-                <wp:anchor distT="0" distB="0" distL="114300" distR="114300" simplePos="0" relativeHeight="251688960" behindDoc="0" locked="0" layoutInCell="1" allowOverlap="1" wp14:anchorId="1B44DEAE" wp14:editId="74E5D8A7">
+                <wp:anchor distT="0" distB="0" distL="114300" distR="114300" simplePos="0" relativeHeight="251676160" behindDoc="0" locked="0" layoutInCell="1" allowOverlap="1" wp14:anchorId="1B44DEAE" wp14:editId="74E5D8A7">
                   <wp:simplePos x="0" y="0"/>
                   <wp:positionH relativeFrom="column">
                     <wp:posOffset>325120</wp:posOffset>
@@ -11197,7 +11194,7 @@
                 <w:lang w:eastAsia="it-IT"/>
               </w:rPr>
               <w:drawing>
-                <wp:anchor distT="0" distB="0" distL="114300" distR="114300" simplePos="0" relativeHeight="251682816" behindDoc="0" locked="0" layoutInCell="1" allowOverlap="1" wp14:anchorId="52AF76CA" wp14:editId="77C689A0">
+                <wp:anchor distT="0" distB="0" distL="114300" distR="114300" simplePos="0" relativeHeight="251673088" behindDoc="0" locked="0" layoutInCell="1" allowOverlap="1" wp14:anchorId="52AF76CA" wp14:editId="77C689A0">
                   <wp:simplePos x="0" y="0"/>
                   <wp:positionH relativeFrom="column">
                     <wp:posOffset>240162</wp:posOffset>
@@ -11287,7 +11284,7 @@
           <w:lang w:val="en-GB"/>
         </w:rPr>
       </w:pPr>
-      <w:bookmarkStart w:id="13" w:name="_Toc470682189"/>
+      <w:bookmarkStart w:id="13" w:name="_Toc470683021"/>
       <w:r>
         <w:rPr>
           <w:lang w:val="en-GB"/>
@@ -11445,7 +11442,7 @@
           <w:lang w:val="en-GB"/>
         </w:rPr>
       </w:pPr>
-      <w:bookmarkStart w:id="14" w:name="_Toc470682190"/>
+      <w:bookmarkStart w:id="14" w:name="_Toc470683022"/>
       <w:r>
         <w:rPr>
           <w:lang w:val="en-GB"/>
@@ -11461,7 +11458,7 @@
           <w:lang w:val="en-GB"/>
         </w:rPr>
       </w:pPr>
-      <w:bookmarkStart w:id="15" w:name="_Toc470682191"/>
+      <w:bookmarkStart w:id="15" w:name="_Toc470683023"/>
       <w:r>
         <w:rPr>
           <w:lang w:val="en-GB"/>
@@ -11597,7 +11594,7 @@
           <w:lang w:eastAsia="it-IT"/>
         </w:rPr>
         <w:drawing>
-          <wp:anchor distT="0" distB="0" distL="114300" distR="114300" simplePos="0" relativeHeight="251633664" behindDoc="0" locked="0" layoutInCell="1" allowOverlap="1" wp14:anchorId="52047833" wp14:editId="48887866">
+          <wp:anchor distT="0" distB="0" distL="114300" distR="114300" simplePos="0" relativeHeight="251642368" behindDoc="0" locked="0" layoutInCell="1" allowOverlap="1" wp14:anchorId="52047833" wp14:editId="48887866">
             <wp:simplePos x="0" y="0"/>
             <wp:positionH relativeFrom="column">
               <wp:posOffset>76835</wp:posOffset>
@@ -12281,7 +12278,7 @@
           <w:lang w:val="en-GB"/>
         </w:rPr>
       </w:pPr>
-      <w:bookmarkStart w:id="16" w:name="_Toc470682192"/>
+      <w:bookmarkStart w:id="16" w:name="_Toc470683024"/>
       <w:r>
         <w:rPr>
           <w:lang w:val="en-GB"/>
@@ -12357,7 +12354,7 @@
           <w:lang w:eastAsia="it-IT"/>
         </w:rPr>
         <w:drawing>
-          <wp:anchor distT="0" distB="0" distL="114300" distR="114300" simplePos="0" relativeHeight="251672576" behindDoc="0" locked="0" layoutInCell="1" allowOverlap="1" wp14:anchorId="4512CFFF" wp14:editId="0490DA18">
+          <wp:anchor distT="0" distB="0" distL="114300" distR="114300" simplePos="0" relativeHeight="251667968" behindDoc="0" locked="0" layoutInCell="1" allowOverlap="1" wp14:anchorId="4512CFFF" wp14:editId="0490DA18">
             <wp:simplePos x="0" y="0"/>
             <wp:positionH relativeFrom="column">
               <wp:posOffset>8255</wp:posOffset>
@@ -12471,7 +12468,7 @@
         </w:rPr>
         <w:lastRenderedPageBreak/>
         <w:drawing>
-          <wp:anchor distT="0" distB="0" distL="114300" distR="114300" simplePos="0" relativeHeight="251674624" behindDoc="0" locked="0" layoutInCell="1" allowOverlap="1" wp14:anchorId="101EB46F" wp14:editId="4E5D2ED3">
+          <wp:anchor distT="0" distB="0" distL="114300" distR="114300" simplePos="0" relativeHeight="251668992" behindDoc="0" locked="0" layoutInCell="1" allowOverlap="1" wp14:anchorId="101EB46F" wp14:editId="4E5D2ED3">
             <wp:simplePos x="0" y="0"/>
             <wp:positionH relativeFrom="column">
               <wp:posOffset>945515</wp:posOffset>
@@ -12857,7 +12854,7 @@
           <w:lang w:val="en-GB"/>
         </w:rPr>
       </w:pPr>
-      <w:bookmarkStart w:id="17" w:name="_Toc470682193"/>
+      <w:bookmarkStart w:id="17" w:name="_Toc470683025"/>
       <w:r>
         <w:rPr>
           <w:lang w:val="en-GB"/>
@@ -12874,7 +12871,7 @@
           <w:lang w:val="en-GB"/>
         </w:rPr>
       </w:pPr>
-      <w:bookmarkStart w:id="18" w:name="_Toc470682194"/>
+      <w:bookmarkStart w:id="18" w:name="_Toc470683026"/>
       <w:r>
         <w:rPr>
           <w:lang w:val="en-GB"/>
@@ -14303,7 +14300,7 @@
           <w:lang w:val="en-GB"/>
         </w:rPr>
       </w:pPr>
-      <w:bookmarkStart w:id="19" w:name="_Toc470682195"/>
+      <w:bookmarkStart w:id="19" w:name="_Toc470683027"/>
       <w:r>
         <w:rPr>
           <w:lang w:val="en-GB"/>
@@ -14320,7 +14317,7 @@
           <w:lang w:val="en-GB"/>
         </w:rPr>
       </w:pPr>
-      <w:bookmarkStart w:id="20" w:name="_Toc470682196"/>
+      <w:bookmarkStart w:id="20" w:name="_Toc470683028"/>
       <w:r>
         <w:rPr>
           <w:lang w:val="en-GB"/>
@@ -15745,7 +15742,7 @@
           <w:lang w:val="en-GB"/>
         </w:rPr>
       </w:pPr>
-      <w:bookmarkStart w:id="21" w:name="_Toc470682197"/>
+      <w:bookmarkStart w:id="21" w:name="_Toc470683029"/>
       <w:r>
         <w:rPr>
           <w:lang w:val="en-GB"/>
@@ -16453,7 +16450,7 @@
           <w:lang w:val="en-GB"/>
         </w:rPr>
       </w:pPr>
-      <w:bookmarkStart w:id="22" w:name="_Toc470682198"/>
+      <w:bookmarkStart w:id="22" w:name="_Toc470683030"/>
       <w:r>
         <w:rPr>
           <w:lang w:val="en-GB"/>
@@ -17062,7 +17059,7 @@
           <w:lang w:val="en-GB"/>
         </w:rPr>
       </w:pPr>
-      <w:bookmarkStart w:id="23" w:name="_Toc470682199"/>
+      <w:bookmarkStart w:id="23" w:name="_Toc470683031"/>
       <w:r>
         <w:rPr>
           <w:lang w:val="en-GB"/>
@@ -17528,7 +17525,7 @@
           <w:lang w:val="en-GB"/>
         </w:rPr>
       </w:pPr>
-      <w:bookmarkStart w:id="24" w:name="_Toc470682200"/>
+      <w:bookmarkStart w:id="24" w:name="_Toc470683032"/>
       <w:r>
         <w:rPr>
           <w:lang w:val="en-GB"/>
@@ -18197,7 +18194,7 @@
           <w:lang w:val="en-GB"/>
         </w:rPr>
       </w:pPr>
-      <w:bookmarkStart w:id="25" w:name="_Toc470682201"/>
+      <w:bookmarkStart w:id="25" w:name="_Toc470683033"/>
       <w:r>
         <w:rPr>
           <w:lang w:val="en-GB"/>
@@ -19517,7 +19514,7 @@
           <w:lang w:val="en-GB"/>
         </w:rPr>
       </w:pPr>
-      <w:bookmarkStart w:id="26" w:name="_Toc470682202"/>
+      <w:bookmarkStart w:id="26" w:name="_Toc470683034"/>
       <w:r>
         <w:rPr>
           <w:lang w:val="en-GB"/>
@@ -19853,7 +19850,7 @@
           <w:lang w:val="en-GB"/>
         </w:rPr>
       </w:pPr>
-      <w:bookmarkStart w:id="27" w:name="_Toc470682203"/>
+      <w:bookmarkStart w:id="27" w:name="_Toc470683035"/>
       <w:r>
         <w:rPr>
           <w:lang w:val="en-GB"/>
@@ -20267,7 +20264,7 @@
           <w:lang w:val="en-GB"/>
         </w:rPr>
       </w:pPr>
-      <w:bookmarkStart w:id="28" w:name="_Toc470682204"/>
+      <w:bookmarkStart w:id="28" w:name="_Toc470683036"/>
       <w:r>
         <w:rPr>
           <w:lang w:val="en-GB"/>
@@ -20283,7 +20280,7 @@
           <w:lang w:val="en-GB"/>
         </w:rPr>
       </w:pPr>
-      <w:bookmarkStart w:id="29" w:name="_Toc470682205"/>
+      <w:bookmarkStart w:id="29" w:name="_Toc470683037"/>
       <w:r>
         <w:rPr>
           <w:lang w:val="en-GB"/>
@@ -20875,7 +20872,7 @@
           <w:lang w:val="en-GB"/>
         </w:rPr>
       </w:pPr>
-      <w:bookmarkStart w:id="30" w:name="_Toc470682206"/>
+      <w:bookmarkStart w:id="30" w:name="_Toc470683038"/>
       <w:r>
         <w:rPr>
           <w:lang w:val="en-GB"/>
@@ -21632,7 +21629,7 @@
           <w:lang w:val="en-GB"/>
         </w:rPr>
       </w:pPr>
-      <w:bookmarkStart w:id="31" w:name="_Toc470682207"/>
+      <w:bookmarkStart w:id="31" w:name="_Toc470683039"/>
       <w:r>
         <w:rPr>
           <w:lang w:val="en-GB"/>
@@ -22420,7 +22417,7 @@
         </w:rPr>
         <w:t xml:space="preserve"> </w:t>
       </w:r>
-      <w:bookmarkStart w:id="32" w:name="_Toc470682208"/>
+      <w:bookmarkStart w:id="32" w:name="_Toc470683040"/>
       <w:r>
         <w:rPr>
           <w:lang w:val="en-GB"/>
@@ -23207,7 +23204,7 @@
         </w:rPr>
         <w:t xml:space="preserve"> </w:t>
       </w:r>
-      <w:bookmarkStart w:id="33" w:name="_Toc470682209"/>
+      <w:bookmarkStart w:id="33" w:name="_Toc470683041"/>
       <w:r>
         <w:rPr>
           <w:lang w:val="en-GB"/>
@@ -24251,7 +24248,7 @@
           <w:lang w:val="en-GB"/>
         </w:rPr>
       </w:pPr>
-      <w:bookmarkStart w:id="34" w:name="_Toc470682210"/>
+      <w:bookmarkStart w:id="34" w:name="_Toc470683042"/>
       <w:r>
         <w:rPr>
           <w:lang w:val="en-GB"/>
@@ -24268,7 +24265,7 @@
           <w:lang w:val="en-GB"/>
         </w:rPr>
       </w:pPr>
-      <w:bookmarkStart w:id="35" w:name="_Toc470682211"/>
+      <w:bookmarkStart w:id="35" w:name="_Toc470683043"/>
       <w:r>
         <w:rPr>
           <w:lang w:val="en-GB"/>
@@ -24632,7 +24629,7 @@
           <w:lang w:val="en-GB"/>
         </w:rPr>
       </w:pPr>
-      <w:bookmarkStart w:id="36" w:name="_Toc470682212"/>
+      <w:bookmarkStart w:id="36" w:name="_Toc470683044"/>
       <w:r>
         <w:rPr>
           <w:lang w:val="en-GB"/>
@@ -25126,7 +25123,7 @@
         <w:lastRenderedPageBreak/>
         <w:t xml:space="preserve"> </w:t>
       </w:r>
-      <w:bookmarkStart w:id="37" w:name="_Toc470682213"/>
+      <w:bookmarkStart w:id="37" w:name="_Toc470683045"/>
       <w:r>
         <w:rPr>
           <w:lang w:val="en-GB"/>
@@ -25468,7 +25465,7 @@
           <w:lang w:val="en-GB"/>
         </w:rPr>
       </w:pPr>
-      <w:bookmarkStart w:id="38" w:name="_Toc470682214"/>
+      <w:bookmarkStart w:id="38" w:name="_Toc470683046"/>
       <w:r>
         <w:rPr>
           <w:lang w:val="en-GB"/>
@@ -25738,7 +25735,7 @@
           <w:lang w:val="en-GB"/>
         </w:rPr>
       </w:pPr>
-      <w:bookmarkStart w:id="39" w:name="_Toc470682215"/>
+      <w:bookmarkStart w:id="39" w:name="_Toc470683047"/>
       <w:r>
         <w:rPr>
           <w:lang w:val="en-GB"/>
@@ -26239,7 +26236,7 @@
         </w:rPr>
         <w:t xml:space="preserve"> </w:t>
       </w:r>
-      <w:bookmarkStart w:id="40" w:name="_Toc470682216"/>
+      <w:bookmarkStart w:id="40" w:name="_Toc470683048"/>
       <w:r>
         <w:rPr>
           <w:lang w:val="en-GB"/>
@@ -26537,7 +26534,7 @@
           <w:lang w:val="en-GB"/>
         </w:rPr>
       </w:pPr>
-      <w:bookmarkStart w:id="41" w:name="_Toc470682217"/>
+      <w:bookmarkStart w:id="41" w:name="_Toc470683049"/>
       <w:r>
         <w:rPr>
           <w:lang w:val="en-GB"/>
@@ -26552,7 +26549,7 @@
       <w:pPr>
         <w:pStyle w:val="Titolo2"/>
       </w:pPr>
-      <w:bookmarkStart w:id="42" w:name="_Toc470682218"/>
+      <w:bookmarkStart w:id="42" w:name="_Toc470683050"/>
       <w:r>
         <w:t>Tools</w:t>
       </w:r>
@@ -26572,7 +26569,7 @@
       <w:pPr>
         <w:pStyle w:val="Titolo3"/>
       </w:pPr>
-      <w:bookmarkStart w:id="43" w:name="_Toc470682219"/>
+      <w:bookmarkStart w:id="43" w:name="_Toc470683051"/>
       <w:r>
         <w:t>Unit testing</w:t>
       </w:r>
@@ -26588,7 +26585,7 @@
           <w:lang w:eastAsia="it-IT"/>
         </w:rPr>
         <w:drawing>
-          <wp:anchor distT="0" distB="0" distL="114300" distR="114300" simplePos="0" relativeHeight="251635712" behindDoc="0" locked="0" layoutInCell="1" allowOverlap="1" wp14:anchorId="330123A4" wp14:editId="74A4ADA9">
+          <wp:anchor distT="0" distB="0" distL="114300" distR="114300" simplePos="0" relativeHeight="251643392" behindDoc="0" locked="0" layoutInCell="1" allowOverlap="1" wp14:anchorId="330123A4" wp14:editId="74A4ADA9">
             <wp:simplePos x="0" y="0"/>
             <wp:positionH relativeFrom="column">
               <wp:posOffset>24765</wp:posOffset>
@@ -26692,7 +26689,7 @@
           <w:lang w:eastAsia="it-IT"/>
         </w:rPr>
         <w:drawing>
-          <wp:anchor distT="0" distB="0" distL="114300" distR="114300" simplePos="0" relativeHeight="251639808" behindDoc="0" locked="0" layoutInCell="1" allowOverlap="1" wp14:anchorId="2852E11D" wp14:editId="6CA7125F">
+          <wp:anchor distT="0" distB="0" distL="114300" distR="114300" simplePos="0" relativeHeight="251647488" behindDoc="0" locked="0" layoutInCell="1" allowOverlap="1" wp14:anchorId="2852E11D" wp14:editId="6CA7125F">
             <wp:simplePos x="0" y="0"/>
             <wp:positionH relativeFrom="column">
               <wp:posOffset>-108585</wp:posOffset>
@@ -26783,7 +26780,7 @@
           <w:lang w:eastAsia="it-IT"/>
         </w:rPr>
         <w:drawing>
-          <wp:anchor distT="0" distB="0" distL="114300" distR="114300" simplePos="0" relativeHeight="251641856" behindDoc="0" locked="0" layoutInCell="1" allowOverlap="1" wp14:anchorId="41229732" wp14:editId="6078A897">
+          <wp:anchor distT="0" distB="0" distL="114300" distR="114300" simplePos="0" relativeHeight="251650560" behindDoc="0" locked="0" layoutInCell="1" allowOverlap="1" wp14:anchorId="41229732" wp14:editId="6078A897">
             <wp:simplePos x="0" y="0"/>
             <wp:positionH relativeFrom="column">
               <wp:posOffset>-3175</wp:posOffset>
@@ -26868,7 +26865,7 @@
       <w:pPr>
         <w:pStyle w:val="Titolo3"/>
       </w:pPr>
-      <w:bookmarkStart w:id="44" w:name="_Toc470682220"/>
+      <w:bookmarkStart w:id="44" w:name="_Toc470683052"/>
       <w:r>
         <w:lastRenderedPageBreak/>
         <w:t>Intergation testing</w:t>
@@ -26883,7 +26880,7 @@
           <w:lang w:eastAsia="it-IT"/>
         </w:rPr>
         <w:drawing>
-          <wp:anchor distT="0" distB="0" distL="114300" distR="114300" simplePos="0" relativeHeight="251643904" behindDoc="0" locked="0" layoutInCell="1" allowOverlap="1" wp14:anchorId="47DAC7CC" wp14:editId="0FE8A038">
+          <wp:anchor distT="0" distB="0" distL="114300" distR="114300" simplePos="0" relativeHeight="251653632" behindDoc="0" locked="0" layoutInCell="1" allowOverlap="1" wp14:anchorId="47DAC7CC" wp14:editId="0FE8A038">
             <wp:simplePos x="0" y="0"/>
             <wp:positionH relativeFrom="column">
               <wp:posOffset>-22225</wp:posOffset>
@@ -26975,7 +26972,7 @@
           <w:lang w:eastAsia="it-IT"/>
         </w:rPr>
         <w:drawing>
-          <wp:anchor distT="0" distB="0" distL="114300" distR="114300" simplePos="0" relativeHeight="251645952" behindDoc="0" locked="0" layoutInCell="1" allowOverlap="1" wp14:anchorId="56A6BFE6" wp14:editId="6A574561">
+          <wp:anchor distT="0" distB="0" distL="114300" distR="114300" simplePos="0" relativeHeight="251654656" behindDoc="0" locked="0" layoutInCell="1" allowOverlap="1" wp14:anchorId="56A6BFE6" wp14:editId="6A574561">
             <wp:simplePos x="0" y="0"/>
             <wp:positionH relativeFrom="column">
               <wp:posOffset>-118745</wp:posOffset>
@@ -27059,7 +27056,7 @@
           <w:lang w:eastAsia="it-IT"/>
         </w:rPr>
         <w:drawing>
-          <wp:anchor distT="0" distB="0" distL="114300" distR="114300" simplePos="0" relativeHeight="251648000" behindDoc="0" locked="0" layoutInCell="1" allowOverlap="1" wp14:anchorId="12F1639F" wp14:editId="310D8D8E">
+          <wp:anchor distT="0" distB="0" distL="114300" distR="114300" simplePos="0" relativeHeight="251655680" behindDoc="0" locked="0" layoutInCell="1" allowOverlap="1" wp14:anchorId="12F1639F" wp14:editId="310D8D8E">
             <wp:simplePos x="0" y="0"/>
             <wp:positionH relativeFrom="column">
               <wp:posOffset>0</wp:posOffset>
@@ -27159,7 +27156,7 @@
       <w:pPr>
         <w:pStyle w:val="Titolo3"/>
       </w:pPr>
-      <w:bookmarkStart w:id="45" w:name="_Toc470682221"/>
+      <w:bookmarkStart w:id="45" w:name="_Toc470683053"/>
       <w:r>
         <w:t>Code quality</w:t>
       </w:r>
@@ -27177,7 +27174,7 @@
         <mc:AlternateContent>
           <mc:Choice Requires="wps">
             <w:drawing>
-              <wp:anchor distT="0" distB="0" distL="114300" distR="114300" simplePos="0" relativeHeight="251652096" behindDoc="0" locked="0" layoutInCell="1" allowOverlap="1" wp14:anchorId="706EA421" wp14:editId="6FFC48F7">
+              <wp:anchor distT="0" distB="0" distL="114300" distR="114300" simplePos="0" relativeHeight="251657728" behindDoc="0" locked="0" layoutInCell="1" allowOverlap="1" wp14:anchorId="706EA421" wp14:editId="6FFC48F7">
                 <wp:simplePos x="0" y="0"/>
                 <wp:positionH relativeFrom="column">
                   <wp:posOffset>2192655</wp:posOffset>
@@ -27263,7 +27260,7 @@
           </mc:Choice>
           <mc:Fallback>
             <w:pict>
-              <v:shape w14:anchorId="706EA421" id="Text Box 19" o:spid="_x0000_s1032" type="#_x0000_t202" style="position:absolute;margin-left:172.65pt;margin-top:16.15pt;width:317.8pt;height:141.95pt;z-index:251652096;visibility:visible;mso-wrap-style:square;mso-width-percent:0;mso-height-percent:0;mso-wrap-distance-left:9pt;mso-wrap-distance-top:0;mso-wrap-distance-right:9pt;mso-wrap-distance-bottom:0;mso-position-horizontal:absolute;mso-position-horizontal-relative:text;mso-position-vertical:absolute;mso-position-vertical-relative:text;mso-width-percent:0;mso-height-percent:0;mso-width-relative:margin;mso-height-relative:margin;v-text-anchor:top" o:gfxdata="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" filled="f" stroked="f">
+              <v:shape w14:anchorId="706EA421" id="Text Box 19" o:spid="_x0000_s1032" type="#_x0000_t202" style="position:absolute;margin-left:172.65pt;margin-top:16.15pt;width:317.8pt;height:141.95pt;z-index:251657728;visibility:visible;mso-wrap-style:square;mso-width-percent:0;mso-height-percent:0;mso-wrap-distance-left:9pt;mso-wrap-distance-top:0;mso-wrap-distance-right:9pt;mso-wrap-distance-bottom:0;mso-position-horizontal:absolute;mso-position-horizontal-relative:text;mso-position-vertical:absolute;mso-position-vertical-relative:text;mso-width-percent:0;mso-height-percent:0;mso-width-relative:margin;mso-height-relative:margin;v-text-anchor:top" o:gfxdata="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" filled="f" stroked="f">
                 <v:textbox>
                   <w:txbxContent>
                     <w:p>
@@ -27294,7 +27291,7 @@
           <w:lang w:eastAsia="it-IT"/>
         </w:rPr>
         <w:drawing>
-          <wp:anchor distT="0" distB="0" distL="114300" distR="114300" simplePos="0" relativeHeight="251650048" behindDoc="0" locked="0" layoutInCell="1" allowOverlap="1" wp14:anchorId="0901AA59" wp14:editId="3C881767">
+          <wp:anchor distT="0" distB="0" distL="114300" distR="114300" simplePos="0" relativeHeight="251656704" behindDoc="0" locked="0" layoutInCell="1" allowOverlap="1" wp14:anchorId="0901AA59" wp14:editId="3C881767">
             <wp:simplePos x="0" y="0"/>
             <wp:positionH relativeFrom="column">
               <wp:posOffset>0</wp:posOffset>
@@ -27381,7 +27378,7 @@
       <w:pPr>
         <w:pStyle w:val="Titolo3"/>
       </w:pPr>
-      <w:bookmarkStart w:id="46" w:name="_Toc470682222"/>
+      <w:bookmarkStart w:id="46" w:name="_Toc470683054"/>
       <w:r>
         <w:t>Performance testing</w:t>
       </w:r>
@@ -27395,7 +27392,7 @@
           <w:numId w:val="0"/>
         </w:numPr>
       </w:pPr>
-      <w:bookmarkStart w:id="47" w:name="_Toc470682223"/>
+      <w:bookmarkStart w:id="47" w:name="_Toc470683055"/>
       <w:r>
         <w:rPr>
           <w:noProof/>
@@ -27404,7 +27401,7 @@
         <mc:AlternateContent>
           <mc:Choice Requires="wps">
             <w:drawing>
-              <wp:anchor distT="0" distB="0" distL="114300" distR="114300" simplePos="0" relativeHeight="251656192" behindDoc="0" locked="0" layoutInCell="1" allowOverlap="1" wp14:anchorId="702C6548" wp14:editId="4BF6A502">
+              <wp:anchor distT="0" distB="0" distL="114300" distR="114300" simplePos="0" relativeHeight="251659776" behindDoc="0" locked="0" layoutInCell="1" allowOverlap="1" wp14:anchorId="702C6548" wp14:editId="4BF6A502">
                 <wp:simplePos x="0" y="0"/>
                 <wp:positionH relativeFrom="column">
                   <wp:posOffset>2700020</wp:posOffset>
@@ -27489,7 +27486,7 @@
           </mc:Choice>
           <mc:Fallback>
             <w:pict>
-              <v:shape w14:anchorId="702C6548" id="Text Box 21" o:spid="_x0000_s1033" type="#_x0000_t202" style="position:absolute;margin-left:212.6pt;margin-top:32.7pt;width:274.8pt;height:157.35pt;z-index:251656192;visibility:visible;mso-wrap-style:square;mso-width-percent:0;mso-height-percent:0;mso-wrap-distance-left:9pt;mso-wrap-distance-top:0;mso-wrap-distance-right:9pt;mso-wrap-distance-bottom:0;mso-position-horizontal:absolute;mso-position-horizontal-relative:text;mso-position-vertical:absolute;mso-position-vertical-relative:text;mso-width-percent:0;mso-height-percent:0;mso-width-relative:margin;mso-height-relative:margin;v-text-anchor:top" o:gfxdata="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" filled="f" stroked="f">
+              <v:shape w14:anchorId="702C6548" id="Text Box 21" o:spid="_x0000_s1033" type="#_x0000_t202" style="position:absolute;margin-left:212.6pt;margin-top:32.7pt;width:274.8pt;height:157.35pt;z-index:251659776;visibility:visible;mso-wrap-style:square;mso-width-percent:0;mso-height-percent:0;mso-wrap-distance-left:9pt;mso-wrap-distance-top:0;mso-wrap-distance-right:9pt;mso-wrap-distance-bottom:0;mso-position-horizontal:absolute;mso-position-horizontal-relative:text;mso-position-vertical:absolute;mso-position-vertical-relative:text;mso-width-percent:0;mso-height-percent:0;mso-width-relative:margin;mso-height-relative:margin;v-text-anchor:top" o:gfxdata="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" filled="f" stroked="f">
                 <v:textbox>
                   <w:txbxContent>
                     <w:p>
@@ -27517,7 +27514,7 @@
           <w:lang w:eastAsia="it-IT"/>
         </w:rPr>
         <w:drawing>
-          <wp:anchor distT="0" distB="0" distL="114300" distR="114300" simplePos="0" relativeHeight="251654144" behindDoc="0" locked="0" layoutInCell="1" allowOverlap="1" wp14:anchorId="04026AB3" wp14:editId="5025085B">
+          <wp:anchor distT="0" distB="0" distL="114300" distR="114300" simplePos="0" relativeHeight="251658752" behindDoc="0" locked="0" layoutInCell="1" allowOverlap="1" wp14:anchorId="04026AB3" wp14:editId="5025085B">
             <wp:simplePos x="0" y="0"/>
             <wp:positionH relativeFrom="column">
               <wp:posOffset>0</wp:posOffset>
@@ -27590,7 +27587,7 @@
       <w:pPr>
         <w:pStyle w:val="Titolo2"/>
       </w:pPr>
-      <w:bookmarkStart w:id="48" w:name="_Toc470682224"/>
+      <w:bookmarkStart w:id="48" w:name="_Toc470683056"/>
       <w:r>
         <w:t>Equipment required</w:t>
       </w:r>
@@ -27607,7 +27604,7 @@
       <w:pPr>
         <w:pStyle w:val="Titolo3"/>
       </w:pPr>
-      <w:bookmarkStart w:id="49" w:name="_Toc470682225"/>
+      <w:bookmarkStart w:id="49" w:name="_Toc470683057"/>
       <w:r>
         <w:t>Server side</w:t>
       </w:r>
@@ -27647,7 +27644,7 @@
           <w:lang w:eastAsia="it-IT"/>
         </w:rPr>
         <w:drawing>
-          <wp:anchor distT="0" distB="0" distL="114300" distR="114300" simplePos="0" relativeHeight="251660288" behindDoc="0" locked="0" layoutInCell="1" allowOverlap="1" wp14:anchorId="0D76A064" wp14:editId="37BE619A">
+          <wp:anchor distT="0" distB="0" distL="114300" distR="114300" simplePos="0" relativeHeight="251661824" behindDoc="0" locked="0" layoutInCell="1" allowOverlap="1" wp14:anchorId="0D76A064" wp14:editId="37BE619A">
             <wp:simplePos x="0" y="0"/>
             <wp:positionH relativeFrom="column">
               <wp:posOffset>3827145</wp:posOffset>
@@ -27736,7 +27733,7 @@
         <mc:AlternateContent>
           <mc:Choice Requires="wps">
             <w:drawing>
-              <wp:anchor distT="0" distB="0" distL="114300" distR="114300" simplePos="0" relativeHeight="251662336" behindDoc="0" locked="0" layoutInCell="1" allowOverlap="1" wp14:anchorId="48253DC8" wp14:editId="1DB322EB">
+              <wp:anchor distT="0" distB="0" distL="114300" distR="114300" simplePos="0" relativeHeight="251662848" behindDoc="0" locked="0" layoutInCell="1" allowOverlap="1" wp14:anchorId="48253DC8" wp14:editId="1DB322EB">
                 <wp:simplePos x="0" y="0"/>
                 <wp:positionH relativeFrom="column">
                   <wp:posOffset>3002280</wp:posOffset>
@@ -27810,7 +27807,7 @@
           </mc:Choice>
           <mc:Fallback>
             <w:pict>
-              <v:shape w14:anchorId="7821EF07" id="Plus 25" o:spid="_x0000_s1026" style="position:absolute;margin-left:236.4pt;margin-top:48.55pt;width:37pt;height:36pt;z-index:251662336;visibility:visible;mso-wrap-style:square;mso-width-percent:0;mso-height-percent:0;mso-wrap-distance-left:9pt;mso-wrap-distance-top:0;mso-wrap-distance-right:9pt;mso-wrap-distance-bottom:0;mso-position-horizontal:absolute;mso-position-horizontal-relative:text;mso-position-vertical:absolute;mso-position-vertical-relative:text;mso-width-percent:0;mso-height-percent:0;mso-width-relative:margin;mso-height-relative:margin;v-text-anchor:middle" coordsize="469900,457200" o:gfxdata="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" path="m62285,174833r118898,l181183,60602r107534,l288717,174833r118898,l407615,282367r-118898,l288717,396598r-107534,l181183,282367r-118898,l62285,174833xe" fillcolor="#4f81bd [3204]" strokecolor="#4579b8 [3044]">
+              <v:shape w14:anchorId="78100DB6" id="Plus 25" o:spid="_x0000_s1026" style="position:absolute;margin-left:236.4pt;margin-top:48.55pt;width:37pt;height:36pt;z-index:251662848;visibility:visible;mso-wrap-style:square;mso-width-percent:0;mso-height-percent:0;mso-wrap-distance-left:9pt;mso-wrap-distance-top:0;mso-wrap-distance-right:9pt;mso-wrap-distance-bottom:0;mso-position-horizontal:absolute;mso-position-horizontal-relative:text;mso-position-vertical:absolute;mso-position-vertical-relative:text;mso-width-percent:0;mso-height-percent:0;mso-width-relative:margin;mso-height-relative:margin;v-text-anchor:middle" coordsize="469900,457200" o:gfxdata="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" path="m62285,174833r118898,l181183,60602r107534,l288717,174833r118898,l407615,282367r-118898,l288717,396598r-107534,l181183,282367r-118898,l62285,174833xe" fillcolor="#4f81bd [3204]" strokecolor="#4579b8 [3044]">
                 <v:fill color2="#a7bfde [1620]" rotate="t" angle="180" focus="100%" type="gradient">
                   <o:fill v:ext="view" type="gradientUnscaled"/>
                 </v:fill>
@@ -27828,7 +27825,7 @@
           <w:lang w:eastAsia="it-IT"/>
         </w:rPr>
         <w:drawing>
-          <wp:anchor distT="0" distB="0" distL="114300" distR="114300" simplePos="0" relativeHeight="251658240" behindDoc="0" locked="0" layoutInCell="1" allowOverlap="1" wp14:anchorId="4DFAB065" wp14:editId="7C4F6044">
+          <wp:anchor distT="0" distB="0" distL="114300" distR="114300" simplePos="0" relativeHeight="251660800" behindDoc="0" locked="0" layoutInCell="1" allowOverlap="1" wp14:anchorId="4DFAB065" wp14:editId="7C4F6044">
             <wp:simplePos x="0" y="0"/>
             <wp:positionH relativeFrom="column">
               <wp:posOffset>180975</wp:posOffset>
@@ -27905,7 +27902,7 @@
       <w:pPr>
         <w:pStyle w:val="Titolo3"/>
       </w:pPr>
-      <w:bookmarkStart w:id="50" w:name="_Toc470682226"/>
+      <w:bookmarkStart w:id="50" w:name="_Toc470683058"/>
       <w:r>
         <w:t>Client side</w:t>
       </w:r>
@@ -28393,7 +28390,7 @@
           <w:lang w:val="en-GB"/>
         </w:rPr>
       </w:pPr>
-      <w:bookmarkStart w:id="51" w:name="_Toc470682227"/>
+      <w:bookmarkStart w:id="51" w:name="_Toc470683059"/>
       <w:r>
         <w:rPr>
           <w:lang w:val="en-GB"/>
@@ -28430,7 +28427,7 @@
           <w:lang w:val="en-GB"/>
         </w:rPr>
       </w:pPr>
-      <w:bookmarkStart w:id="52" w:name="_Toc470682228"/>
+      <w:bookmarkStart w:id="52" w:name="_Toc470683060"/>
       <w:r>
         <w:rPr>
           <w:lang w:val="en-GB"/>
@@ -28507,7 +28504,7 @@
           <w:lang w:val="en-GB"/>
         </w:rPr>
       </w:pPr>
-      <w:bookmarkStart w:id="53" w:name="_Toc470682229"/>
+      <w:bookmarkStart w:id="53" w:name="_Toc470683061"/>
       <w:r>
         <w:rPr>
           <w:lang w:val="en-GB"/>
@@ -28684,7 +28681,7 @@
           <w:lang w:val="en-GB"/>
         </w:rPr>
       </w:pPr>
-      <w:bookmarkStart w:id="54" w:name="_Toc470682230"/>
+      <w:bookmarkStart w:id="54" w:name="_Toc470683062"/>
       <w:r>
         <w:rPr>
           <w:lang w:val="en-GB"/>
@@ -28847,7 +28844,7 @@
       <w:pPr>
         <w:pStyle w:val="Titolo3"/>
       </w:pPr>
-      <w:bookmarkStart w:id="55" w:name="_Toc470682231"/>
+      <w:bookmarkStart w:id="55" w:name="_Toc470683063"/>
       <w:r>
         <w:rPr>
           <w:lang w:val="en-GB"/>
@@ -29025,7 +29022,7 @@
           <w:lang w:val="en-GB"/>
         </w:rPr>
       </w:pPr>
-      <w:bookmarkStart w:id="56" w:name="_Toc470682232"/>
+      <w:bookmarkStart w:id="56" w:name="_Toc470683064"/>
       <w:r>
         <w:rPr>
           <w:lang w:val="en-GB"/>
@@ -29173,7 +29170,7 @@
       <w:pPr>
         <w:pStyle w:val="Titolo3"/>
       </w:pPr>
-      <w:bookmarkStart w:id="57" w:name="_Toc470682233"/>
+      <w:bookmarkStart w:id="57" w:name="_Toc470683065"/>
       <w:r>
         <w:rPr>
           <w:lang w:val="en-GB"/>
@@ -29336,7 +29333,7 @@
           <w:lang w:val="en-GB"/>
         </w:rPr>
       </w:pPr>
-      <w:bookmarkStart w:id="58" w:name="_Toc470682234"/>
+      <w:bookmarkStart w:id="58" w:name="_Toc470683066"/>
       <w:r>
         <w:rPr>
           <w:lang w:val="en-GB"/>
@@ -29500,7 +29497,7 @@
           <w:lang w:val="en-GB"/>
         </w:rPr>
       </w:pPr>
-      <w:bookmarkStart w:id="59" w:name="_Toc470682235"/>
+      <w:bookmarkStart w:id="59" w:name="_Toc470683067"/>
       <w:r>
         <w:rPr>
           <w:lang w:val="en-GB"/>
@@ -29672,7 +29669,7 @@
           <w:lang w:val="en-GB"/>
         </w:rPr>
       </w:pPr>
-      <w:bookmarkStart w:id="60" w:name="_Toc470682236"/>
+      <w:bookmarkStart w:id="60" w:name="_Toc470683068"/>
       <w:r>
         <w:rPr>
           <w:lang w:val="en-GB"/>
@@ -29837,7 +29834,7 @@
           <w:lang w:val="en-GB"/>
         </w:rPr>
       </w:pPr>
-      <w:bookmarkStart w:id="61" w:name="_Toc470682237"/>
+      <w:bookmarkStart w:id="61" w:name="_Toc470683069"/>
       <w:r>
         <w:rPr>
           <w:lang w:val="en-GB"/>
@@ -29859,7 +29856,7 @@
           <w:lang w:val="en-GB"/>
         </w:rPr>
       </w:pPr>
-      <w:bookmarkStart w:id="62" w:name="_Toc470682238"/>
+      <w:bookmarkStart w:id="62" w:name="_Toc470683070"/>
       <w:r>
         <w:rPr>
           <w:lang w:val="en-GB"/>
@@ -30040,7 +30037,7 @@
           <w:lang w:val="en-GB"/>
         </w:rPr>
       </w:pPr>
-      <w:bookmarkStart w:id="63" w:name="_Toc470682239"/>
+      <w:bookmarkStart w:id="63" w:name="_Toc470683071"/>
       <w:r>
         <w:rPr>
           <w:lang w:val="en-GB"/>
@@ -30197,7 +30194,7 @@
           <w:lang w:val="en-GB"/>
         </w:rPr>
       </w:pPr>
-      <w:bookmarkStart w:id="64" w:name="_Toc470682240"/>
+      <w:bookmarkStart w:id="64" w:name="_Toc470683072"/>
       <w:r>
         <w:rPr>
           <w:lang w:val="en-GB"/>
@@ -30363,7 +30360,7 @@
         </w:rPr>
         <w:t xml:space="preserve"> </w:t>
       </w:r>
-      <w:bookmarkStart w:id="65" w:name="_Toc470682241"/>
+      <w:bookmarkStart w:id="65" w:name="_Toc470683073"/>
       <w:r>
         <w:rPr>
           <w:lang w:val="en-GB"/>
@@ -30535,7 +30532,7 @@
         <w:lastRenderedPageBreak/>
         <w:t xml:space="preserve"> </w:t>
       </w:r>
-      <w:bookmarkStart w:id="66" w:name="_Toc470682242"/>
+      <w:bookmarkStart w:id="66" w:name="_Toc470683074"/>
       <w:r>
         <w:rPr>
           <w:lang w:val="en-GB"/>
@@ -30688,7 +30685,7 @@
           <w:lang w:val="en-GB"/>
         </w:rPr>
       </w:pPr>
-      <w:bookmarkStart w:id="67" w:name="_Toc470682243"/>
+      <w:bookmarkStart w:id="67" w:name="_Toc470683075"/>
       <w:r>
         <w:rPr>
           <w:lang w:val="en-GB"/>
@@ -30710,7 +30707,7 @@
           <w:lang w:val="en-GB"/>
         </w:rPr>
       </w:pPr>
-      <w:bookmarkStart w:id="68" w:name="_Toc470682244"/>
+      <w:bookmarkStart w:id="68" w:name="_Toc470683076"/>
       <w:r>
         <w:rPr>
           <w:lang w:val="en-GB"/>
@@ -30870,7 +30867,7 @@
           <w:lang w:val="en-GB"/>
         </w:rPr>
       </w:pPr>
-      <w:bookmarkStart w:id="69" w:name="_Toc470682245"/>
+      <w:bookmarkStart w:id="69" w:name="_Toc470683077"/>
       <w:r>
         <w:rPr>
           <w:lang w:val="en-GB"/>
@@ -31027,7 +31024,7 @@
         </w:rPr>
         <w:t xml:space="preserve"> </w:t>
       </w:r>
-      <w:bookmarkStart w:id="70" w:name="_Toc470682246"/>
+      <w:bookmarkStart w:id="70" w:name="_Toc470683078"/>
       <w:r>
         <w:rPr>
           <w:lang w:val="en-GB"/>
@@ -31177,7 +31174,7 @@
           <w:lang w:val="en-GB"/>
         </w:rPr>
       </w:pPr>
-      <w:bookmarkStart w:id="71" w:name="_Toc470682247"/>
+      <w:bookmarkStart w:id="71" w:name="_Toc470683079"/>
       <w:r>
         <w:rPr>
           <w:lang w:val="en-GB"/>
@@ -31343,7 +31340,7 @@
           <w:lang w:val="en-GB"/>
         </w:rPr>
       </w:pPr>
-      <w:bookmarkStart w:id="72" w:name="_Toc470682248"/>
+      <w:bookmarkStart w:id="72" w:name="_Toc470683080"/>
       <w:r>
         <w:rPr>
           <w:lang w:val="en-GB"/>
@@ -31515,7 +31512,7 @@
         </w:rPr>
         <w:t xml:space="preserve"> </w:t>
       </w:r>
-      <w:bookmarkStart w:id="73" w:name="_Toc470682249"/>
+      <w:bookmarkStart w:id="73" w:name="_Toc470683081"/>
       <w:r>
         <w:rPr>
           <w:lang w:val="en-GB"/>
@@ -31668,7 +31665,7 @@
         </w:rPr>
         <w:br w:type="page"/>
       </w:r>
-      <w:bookmarkStart w:id="74" w:name="_Toc470682250"/>
+      <w:bookmarkStart w:id="74" w:name="_Toc470683082"/>
       <w:r>
         <w:rPr>
           <w:lang w:val="en-GB"/>
@@ -31798,7 +31795,7 @@
         <w:rStyle w:val="Numeropagina"/>
         <w:noProof/>
       </w:rPr>
-      <w:t>33</w:t>
+      <w:t>2</w:t>
     </w:r>
     <w:r>
       <w:rPr>
@@ -36061,7 +36058,7 @@
 </file>
 
 <file path=customXml/itemProps1.xml><?xml version="1.0" encoding="utf-8"?>
-<ds:datastoreItem xmlns:ds="http://schemas.openxmlformats.org/officeDocument/2006/customXml" ds:itemID="{B38DE0F8-CBDF-4FFB-898A-6D2CD5FCA481}">
+<ds:datastoreItem xmlns:ds="http://schemas.openxmlformats.org/officeDocument/2006/customXml" ds:itemID="{BF31CA8A-48B4-4F05-B8E6-BA26D9068E2C}">
   <ds:schemaRefs>
     <ds:schemaRef ds:uri="http://schemas.openxmlformats.org/officeDocument/2006/bibliography"/>
   </ds:schemaRefs>

</xml_diff>